<commit_message>
lavoro di gruppo: Implementation plan
</commit_message>
<xml_diff>
--- a/WorkInProgress_Directory/DesignDocument.docx
+++ b/WorkInProgress_Directory/DesignDocument.docx
@@ -8026,10 +8026,10 @@
           <wp:anchor distT="0" distB="0" distL="114300" distR="114300" simplePos="0" relativeHeight="251662336" behindDoc="1" locked="0" layoutInCell="1" allowOverlap="1">
             <wp:simplePos x="0" y="0"/>
             <wp:positionH relativeFrom="margin">
-              <wp:align>left</wp:align>
+              <wp:posOffset>0</wp:posOffset>
             </wp:positionH>
             <wp:positionV relativeFrom="paragraph">
-              <wp:posOffset>407</wp:posOffset>
+              <wp:posOffset>0</wp:posOffset>
             </wp:positionV>
             <wp:extent cx="6317615" cy="5581015"/>
             <wp:effectExtent l="0" t="0" r="6985" b="635"/>
@@ -8068,7 +8068,7 @@
                   <pic:spPr>
                     <a:xfrm>
                       <a:off x="0" y="0"/>
-                      <a:ext cx="6338228" cy="5599053"/>
+                      <a:ext cx="6317615" cy="5581015"/>
                     </a:xfrm>
                     <a:prstGeom prst="rect">
                       <a:avLst/>
@@ -9553,16 +9553,7 @@
           <w:szCs w:val="32"/>
           <w:lang w:val="en-GB"/>
         </w:rPr>
-        <w:t xml:space="preserve"> insert his credentials which has to be </w:t>
-      </w:r>
-      <w:r>
-        <w:rPr>
-          <w:rFonts w:ascii="Times New Roman" w:hAnsi="Times New Roman" w:cs="Times New Roman"/>
-          <w:sz w:val="24"/>
-          <w:szCs w:val="32"/>
-          <w:lang w:val="en-GB"/>
-        </w:rPr>
-        <w:t>v</w:t>
+        <w:t xml:space="preserve"> insert his credentials which has to be v</w:t>
       </w:r>
       <w:r>
         <w:rPr>
@@ -10098,18 +10089,7 @@
           <w:lang w:val="en-GB"/>
         </w:rPr>
         <w:lastRenderedPageBreak/>
-        <w:t>Third Party</w:t>
-      </w:r>
-      <w:r>
-        <w:rPr>
-          <w:rFonts w:ascii="Times New Roman" w:hAnsi="Times New Roman" w:cs="Times New Roman"/>
-          <w:b/>
-          <w:color w:val="auto"/>
-          <w:sz w:val="28"/>
-          <w:szCs w:val="24"/>
-          <w:lang w:val="en-GB"/>
-        </w:rPr>
-        <w:t xml:space="preserve"> Log In</w:t>
+        <w:t>Third Party Log In</w:t>
       </w:r>
       <w:bookmarkEnd w:id="15"/>
     </w:p>
@@ -11911,16 +11891,7 @@
           <w:szCs w:val="32"/>
           <w:lang w:val="en-GB"/>
         </w:rPr>
-        <w:t xml:space="preserve">Finally, there will be a </w:t>
-      </w:r>
-      <w:r>
-        <w:rPr>
-          <w:rFonts w:ascii="Times New Roman" w:hAnsi="Times New Roman" w:cs="Times New Roman"/>
-          <w:sz w:val="24"/>
-          <w:szCs w:val="32"/>
-          <w:lang w:val="en-GB"/>
-        </w:rPr>
-        <w:t xml:space="preserve">description </w:t>
+        <w:t xml:space="preserve">Finally, there will be a description </w:t>
       </w:r>
       <w:proofErr w:type="gramStart"/>
       <w:r>
@@ -11940,16 +11911,7 @@
           <w:szCs w:val="32"/>
           <w:lang w:val="en-GB"/>
         </w:rPr>
-        <w:t xml:space="preserve"> </w:t>
-      </w:r>
-      <w:r>
-        <w:rPr>
-          <w:rFonts w:ascii="Times New Roman" w:hAnsi="Times New Roman" w:cs="Times New Roman"/>
-          <w:sz w:val="24"/>
-          <w:szCs w:val="32"/>
-          <w:lang w:val="en-GB"/>
-        </w:rPr>
-        <w:t>clarify the role of each interface and what services it provides.</w:t>
+        <w:t xml:space="preserve"> clarify the role of each interface and what services it provides.</w:t>
       </w:r>
     </w:p>
     <w:p>
@@ -15315,8 +15277,6 @@
           <w:lang w:val="en-GB"/>
         </w:rPr>
       </w:pPr>
-      <w:bookmarkStart w:id="21" w:name="_GoBack"/>
-      <w:bookmarkEnd w:id="21"/>
       <w:r>
         <w:rPr>
           <w:rFonts w:ascii="Times New Roman" w:hAnsi="Times New Roman" w:cs="Times New Roman"/>
@@ -15383,7 +15343,7 @@
           <w:lang w:val="en-GB"/>
         </w:rPr>
       </w:pPr>
-      <w:bookmarkStart w:id="22" w:name="_Toc532069477"/>
+      <w:bookmarkStart w:id="21" w:name="_Toc532069477"/>
       <w:r>
         <w:rPr>
           <w:rFonts w:ascii="Times New Roman" w:hAnsi="Times New Roman" w:cs="Times New Roman"/>
@@ -15395,7 +15355,7 @@
         </w:rPr>
         <w:t>Selected architectural styles and patterns</w:t>
       </w:r>
-      <w:bookmarkEnd w:id="22"/>
+      <w:bookmarkEnd w:id="21"/>
     </w:p>
     <w:p>
       <w:pPr>
@@ -15414,7 +15374,7 @@
           <w:lang w:val="en-GB"/>
         </w:rPr>
       </w:pPr>
-      <w:bookmarkStart w:id="23" w:name="_Toc532069478"/>
+      <w:bookmarkStart w:id="22" w:name="_Toc532069478"/>
       <w:r>
         <w:rPr>
           <w:rFonts w:ascii="Times New Roman" w:hAnsi="Times New Roman" w:cs="Times New Roman"/>
@@ -15426,7 +15386,7 @@
         </w:rPr>
         <w:t>Overall architecture</w:t>
       </w:r>
-      <w:bookmarkEnd w:id="23"/>
+      <w:bookmarkEnd w:id="22"/>
     </w:p>
     <w:p>
       <w:pPr>
@@ -15473,7 +15433,27 @@
           <w:szCs w:val="28"/>
           <w:lang w:val="en-GB"/>
         </w:rPr>
-        <w:t>uld be three tier architecture.</w:t>
+        <w:t xml:space="preserve">uld be three tier </w:t>
+      </w:r>
+      <w:proofErr w:type="gramStart"/>
+      <w:r>
+        <w:rPr>
+          <w:rFonts w:ascii="Times New Roman" w:hAnsi="Times New Roman" w:cs="Times New Roman"/>
+          <w:sz w:val="24"/>
+          <w:szCs w:val="28"/>
+          <w:lang w:val="en-GB"/>
+        </w:rPr>
+        <w:t>architecture</w:t>
+      </w:r>
+      <w:proofErr w:type="gramEnd"/>
+      <w:r>
+        <w:rPr>
+          <w:rFonts w:ascii="Times New Roman" w:hAnsi="Times New Roman" w:cs="Times New Roman"/>
+          <w:sz w:val="24"/>
+          <w:szCs w:val="28"/>
+          <w:lang w:val="en-GB"/>
+        </w:rPr>
+        <w:t>.</w:t>
       </w:r>
     </w:p>
     <w:p>
@@ -15722,7 +15702,7 @@
           <w:lang w:val="en-GB"/>
         </w:rPr>
       </w:pPr>
-      <w:bookmarkStart w:id="24" w:name="_Hlk532049561"/>
+      <w:bookmarkStart w:id="23" w:name="_Hlk532049561"/>
       <w:r>
         <w:rPr>
           <w:rFonts w:ascii="Times New Roman" w:eastAsiaTheme="minorHAnsi" w:hAnsi="Times New Roman" w:cs="Times New Roman"/>
@@ -15803,7 +15783,7 @@
         <w:t xml:space="preserve"> collect constantly health status values, while the web app use the APIs provided by a Maps Platform.</w:t>
       </w:r>
     </w:p>
-    <w:bookmarkEnd w:id="24"/>
+    <w:bookmarkEnd w:id="23"/>
     <w:p>
       <w:pPr>
         <w:pStyle w:val="Paragrafoelenco"/>
@@ -15896,7 +15876,27 @@
           <w:szCs w:val="28"/>
           <w:lang w:val="en-GB"/>
         </w:rPr>
-        <w:t xml:space="preserve"> the business logic of the application, and </w:t>
+        <w:t xml:space="preserve"> the business logic of the </w:t>
+      </w:r>
+      <w:proofErr w:type="gramStart"/>
+      <w:r>
+        <w:rPr>
+          <w:rFonts w:ascii="Times New Roman" w:eastAsiaTheme="minorHAnsi" w:hAnsi="Times New Roman" w:cs="Times New Roman"/>
+          <w:sz w:val="24"/>
+          <w:szCs w:val="28"/>
+          <w:lang w:val="en-GB"/>
+        </w:rPr>
+        <w:t>application, and</w:t>
+      </w:r>
+      <w:proofErr w:type="gramEnd"/>
+      <w:r>
+        <w:rPr>
+          <w:rFonts w:ascii="Times New Roman" w:eastAsiaTheme="minorHAnsi" w:hAnsi="Times New Roman" w:cs="Times New Roman"/>
+          <w:sz w:val="24"/>
+          <w:szCs w:val="28"/>
+          <w:lang w:val="en-GB"/>
+        </w:rPr>
+        <w:t xml:space="preserve"> </w:t>
       </w:r>
       <w:r>
         <w:rPr>
@@ -16352,7 +16352,7 @@
           <w:lang w:val="en-GB"/>
         </w:rPr>
       </w:pPr>
-      <w:bookmarkStart w:id="25" w:name="_Toc532069479"/>
+      <w:bookmarkStart w:id="24" w:name="_Toc532069479"/>
       <w:r>
         <w:rPr>
           <w:rFonts w:ascii="Times New Roman" w:hAnsi="Times New Roman" w:cs="Times New Roman"/>
@@ -16364,7 +16364,7 @@
         </w:rPr>
         <w:t>Design patterns</w:t>
       </w:r>
-      <w:bookmarkEnd w:id="25"/>
+      <w:bookmarkEnd w:id="24"/>
     </w:p>
     <w:p>
       <w:pPr>
@@ -17197,7 +17197,7 @@
           <w:lang w:val="en-GB"/>
         </w:rPr>
       </w:pPr>
-      <w:bookmarkStart w:id="26" w:name="_Toc532069480"/>
+      <w:bookmarkStart w:id="25" w:name="_Toc532069480"/>
       <w:r>
         <w:rPr>
           <w:rFonts w:ascii="Times New Roman" w:hAnsi="Times New Roman" w:cs="Times New Roman"/>
@@ -17209,7 +17209,7 @@
         </w:rPr>
         <w:t>Other Design Decisions</w:t>
       </w:r>
-      <w:bookmarkEnd w:id="26"/>
+      <w:bookmarkEnd w:id="25"/>
     </w:p>
     <w:p>
       <w:pPr>
@@ -17697,7 +17697,7 @@
           <w:lang w:val="en-GB"/>
         </w:rPr>
       </w:pPr>
-      <w:bookmarkStart w:id="27" w:name="_Toc532069481"/>
+      <w:bookmarkStart w:id="26" w:name="_Toc532069481"/>
       <w:r>
         <w:rPr>
           <w:rFonts w:ascii="Times New Roman" w:hAnsi="Times New Roman" w:cs="Times New Roman"/>
@@ -17709,7 +17709,7 @@
         <w:lastRenderedPageBreak/>
         <w:t>User interface design</w:t>
       </w:r>
-      <w:bookmarkEnd w:id="27"/>
+      <w:bookmarkEnd w:id="26"/>
     </w:p>
     <w:p>
       <w:pPr>
@@ -17814,7 +17814,7 @@
           <w:lang w:val="en-GB"/>
         </w:rPr>
       </w:pPr>
-      <w:bookmarkStart w:id="28" w:name="_Toc532069482"/>
+      <w:bookmarkStart w:id="27" w:name="_Toc532069482"/>
       <w:r>
         <w:rPr>
           <w:rFonts w:ascii="Times New Roman" w:hAnsi="Times New Roman" w:cs="Times New Roman"/>
@@ -17825,7 +17825,7 @@
         </w:rPr>
         <w:t>Requirements traceability</w:t>
       </w:r>
-      <w:bookmarkEnd w:id="28"/>
+      <w:bookmarkEnd w:id="27"/>
     </w:p>
     <w:p>
       <w:pPr>
@@ -19892,7 +19892,7 @@
           <w:lang w:val="en-GB"/>
         </w:rPr>
       </w:pPr>
-      <w:bookmarkStart w:id="29" w:name="_Toc532069483"/>
+      <w:bookmarkStart w:id="28" w:name="_Toc532069483"/>
       <w:r>
         <w:rPr>
           <w:rFonts w:ascii="Times New Roman" w:hAnsi="Times New Roman" w:cs="Times New Roman"/>
@@ -19904,7 +19904,7 @@
         <w:lastRenderedPageBreak/>
         <w:t>Implementation, integration and test plan</w:t>
       </w:r>
-      <w:bookmarkEnd w:id="29"/>
+      <w:bookmarkEnd w:id="28"/>
     </w:p>
     <w:p>
       <w:pPr>
@@ -19923,7 +19923,7 @@
           <w:lang w:val="en-GB"/>
         </w:rPr>
       </w:pPr>
-      <w:bookmarkStart w:id="30" w:name="_Toc532069484"/>
+      <w:bookmarkStart w:id="29" w:name="_Toc532069484"/>
       <w:r>
         <w:rPr>
           <w:rFonts w:ascii="Times New Roman" w:hAnsi="Times New Roman" w:cs="Times New Roman"/>
@@ -19935,25 +19935,2067 @@
         </w:rPr>
         <w:t>Implementation plan</w:t>
       </w:r>
+      <w:bookmarkEnd w:id="29"/>
+    </w:p>
+    <w:p>
+      <w:pPr>
+        <w:pStyle w:val="Titolo2"/>
+        <w:numPr>
+          <w:ilvl w:val="2"/>
+          <w:numId w:val="4"/>
+        </w:numPr>
+        <w:spacing w:before="0" w:line="360" w:lineRule="auto"/>
+        <w:rPr>
+          <w:rFonts w:ascii="Times New Roman" w:hAnsi="Times New Roman" w:cs="Times New Roman"/>
+          <w:b/>
+          <w:color w:val="auto"/>
+          <w:sz w:val="28"/>
+          <w:szCs w:val="24"/>
+          <w:lang w:val="en-GB"/>
+        </w:rPr>
+      </w:pPr>
+      <w:r>
+        <w:rPr>
+          <w:rFonts w:ascii="Times New Roman" w:hAnsi="Times New Roman" w:cs="Times New Roman"/>
+          <w:b/>
+          <w:color w:val="auto"/>
+          <w:sz w:val="28"/>
+          <w:szCs w:val="24"/>
+          <w:lang w:val="en-GB"/>
+        </w:rPr>
+        <w:t>Introduction</w:t>
+      </w:r>
+    </w:p>
+    <w:p>
+      <w:pPr>
+        <w:spacing w:after="0" w:line="360" w:lineRule="auto"/>
+        <w:ind w:left="1080"/>
+        <w:rPr>
+          <w:rFonts w:ascii="Times New Roman" w:hAnsi="Times New Roman" w:cs="Times New Roman"/>
+          <w:sz w:val="24"/>
+          <w:szCs w:val="28"/>
+          <w:lang w:val="en-GB"/>
+        </w:rPr>
+      </w:pPr>
+      <w:r>
+        <w:rPr>
+          <w:rFonts w:ascii="Times New Roman" w:hAnsi="Times New Roman" w:cs="Times New Roman"/>
+          <w:sz w:val="24"/>
+          <w:szCs w:val="28"/>
+          <w:lang w:val="en-GB"/>
+        </w:rPr>
+        <w:t xml:space="preserve">The purpose of this section is to describe how the implementation plan process has been designed </w:t>
+      </w:r>
+      <w:proofErr w:type="gramStart"/>
+      <w:r>
+        <w:rPr>
+          <w:rFonts w:ascii="Times New Roman" w:hAnsi="Times New Roman" w:cs="Times New Roman"/>
+          <w:sz w:val="24"/>
+          <w:szCs w:val="28"/>
+          <w:lang w:val="en-GB"/>
+        </w:rPr>
+        <w:t>in order to</w:t>
+      </w:r>
+      <w:proofErr w:type="gramEnd"/>
+      <w:r>
+        <w:rPr>
+          <w:rFonts w:ascii="Times New Roman" w:hAnsi="Times New Roman" w:cs="Times New Roman"/>
+          <w:sz w:val="24"/>
+          <w:szCs w:val="28"/>
+          <w:lang w:val="en-GB"/>
+        </w:rPr>
+        <w:t xml:space="preserve"> </w:t>
+      </w:r>
+      <w:r>
+        <w:rPr>
+          <w:rFonts w:ascii="Times New Roman" w:hAnsi="Times New Roman" w:cs="Times New Roman"/>
+          <w:sz w:val="24"/>
+          <w:szCs w:val="28"/>
+          <w:lang w:val="en-GB"/>
+        </w:rPr>
+        <w:t xml:space="preserve">widely </w:t>
+      </w:r>
+      <w:r>
+        <w:rPr>
+          <w:rFonts w:ascii="Times New Roman" w:hAnsi="Times New Roman" w:cs="Times New Roman"/>
+          <w:sz w:val="24"/>
+          <w:szCs w:val="28"/>
+          <w:lang w:val="en-GB"/>
+        </w:rPr>
+        <w:t>determine</w:t>
+      </w:r>
+      <w:r>
+        <w:rPr>
+          <w:rFonts w:ascii="Times New Roman" w:hAnsi="Times New Roman" w:cs="Times New Roman"/>
+          <w:sz w:val="24"/>
+          <w:szCs w:val="28"/>
+          <w:lang w:val="en-GB"/>
+        </w:rPr>
+        <w:t xml:space="preserve"> </w:t>
+      </w:r>
+      <w:r>
+        <w:rPr>
+          <w:rFonts w:ascii="Times New Roman" w:hAnsi="Times New Roman" w:cs="Times New Roman"/>
+          <w:sz w:val="24"/>
+          <w:szCs w:val="28"/>
+          <w:lang w:val="en-GB"/>
+        </w:rPr>
+        <w:t xml:space="preserve">the </w:t>
+      </w:r>
+      <w:r>
+        <w:rPr>
+          <w:rFonts w:ascii="Times New Roman" w:hAnsi="Times New Roman" w:cs="Times New Roman"/>
+          <w:sz w:val="24"/>
+          <w:szCs w:val="28"/>
+          <w:lang w:val="en-GB"/>
+        </w:rPr>
+        <w:t xml:space="preserve">project success </w:t>
+      </w:r>
+      <w:r>
+        <w:rPr>
+          <w:rFonts w:ascii="Times New Roman" w:hAnsi="Times New Roman" w:cs="Times New Roman"/>
+          <w:sz w:val="24"/>
+          <w:szCs w:val="28"/>
+          <w:lang w:val="en-GB"/>
+        </w:rPr>
+        <w:t xml:space="preserve">and ensure </w:t>
+      </w:r>
+      <w:r>
+        <w:rPr>
+          <w:rFonts w:ascii="Times New Roman" w:hAnsi="Times New Roman" w:cs="Times New Roman"/>
+          <w:sz w:val="24"/>
+          <w:szCs w:val="28"/>
+          <w:lang w:val="en-GB"/>
+        </w:rPr>
+        <w:t xml:space="preserve">that </w:t>
+      </w:r>
+      <w:r>
+        <w:rPr>
+          <w:rFonts w:ascii="Times New Roman" w:hAnsi="Times New Roman" w:cs="Times New Roman"/>
+          <w:sz w:val="24"/>
+          <w:szCs w:val="28"/>
+          <w:lang w:val="en-GB"/>
+        </w:rPr>
+        <w:t xml:space="preserve">the </w:t>
+      </w:r>
+      <w:r>
+        <w:rPr>
+          <w:rFonts w:ascii="Times New Roman" w:hAnsi="Times New Roman" w:cs="Times New Roman"/>
+          <w:sz w:val="24"/>
+          <w:szCs w:val="28"/>
+          <w:lang w:val="en-GB"/>
+        </w:rPr>
+        <w:t xml:space="preserve">strategic goals </w:t>
+      </w:r>
+      <w:r>
+        <w:rPr>
+          <w:rFonts w:ascii="Times New Roman" w:hAnsi="Times New Roman" w:cs="Times New Roman"/>
+          <w:sz w:val="24"/>
+          <w:szCs w:val="28"/>
+          <w:lang w:val="en-GB"/>
+        </w:rPr>
+        <w:t xml:space="preserve">are </w:t>
+      </w:r>
+      <w:r>
+        <w:rPr>
+          <w:rFonts w:ascii="Times New Roman" w:hAnsi="Times New Roman" w:cs="Times New Roman"/>
+          <w:sz w:val="24"/>
+          <w:szCs w:val="28"/>
+          <w:lang w:val="en-GB"/>
+        </w:rPr>
+        <w:t>actionable.</w:t>
+      </w:r>
+    </w:p>
+    <w:p>
+      <w:pPr>
+        <w:spacing w:after="0" w:line="360" w:lineRule="auto"/>
+        <w:ind w:left="1080"/>
+        <w:rPr>
+          <w:rFonts w:ascii="Times New Roman" w:hAnsi="Times New Roman" w:cs="Times New Roman"/>
+          <w:sz w:val="24"/>
+          <w:szCs w:val="28"/>
+          <w:lang w:val="en-GB"/>
+        </w:rPr>
+      </w:pPr>
+      <w:r>
+        <w:rPr>
+          <w:rFonts w:ascii="Times New Roman" w:hAnsi="Times New Roman" w:cs="Times New Roman"/>
+          <w:sz w:val="24"/>
+          <w:szCs w:val="28"/>
+          <w:lang w:val="en-GB"/>
+        </w:rPr>
+        <w:t xml:space="preserve">Next sections will explain the order </w:t>
+      </w:r>
+      <w:r>
+        <w:rPr>
+          <w:rFonts w:ascii="Times New Roman" w:hAnsi="Times New Roman" w:cs="Times New Roman"/>
+          <w:sz w:val="24"/>
+          <w:szCs w:val="28"/>
+          <w:lang w:val="en-GB"/>
+        </w:rPr>
+        <w:t xml:space="preserve">in which </w:t>
+      </w:r>
+      <w:r>
+        <w:rPr>
+          <w:rFonts w:ascii="Times New Roman" w:hAnsi="Times New Roman" w:cs="Times New Roman"/>
+          <w:sz w:val="24"/>
+          <w:szCs w:val="28"/>
+          <w:lang w:val="en-GB"/>
+        </w:rPr>
+        <w:t>the implementation</w:t>
+      </w:r>
+      <w:r>
+        <w:rPr>
+          <w:rFonts w:ascii="Times New Roman" w:hAnsi="Times New Roman" w:cs="Times New Roman"/>
+          <w:sz w:val="24"/>
+          <w:szCs w:val="28"/>
+          <w:lang w:val="en-GB"/>
+        </w:rPr>
+        <w:t xml:space="preserve"> </w:t>
+      </w:r>
+      <w:r>
+        <w:rPr>
+          <w:rFonts w:ascii="Times New Roman" w:hAnsi="Times New Roman" w:cs="Times New Roman"/>
+          <w:sz w:val="24"/>
+          <w:szCs w:val="28"/>
+          <w:lang w:val="en-GB"/>
+        </w:rPr>
+        <w:t xml:space="preserve">will </w:t>
+      </w:r>
+      <w:r>
+        <w:rPr>
+          <w:rFonts w:ascii="Times New Roman" w:hAnsi="Times New Roman" w:cs="Times New Roman"/>
+          <w:sz w:val="24"/>
+          <w:szCs w:val="28"/>
+          <w:lang w:val="en-GB"/>
+        </w:rPr>
+        <w:t>be carried</w:t>
+      </w:r>
+      <w:r>
+        <w:rPr>
+          <w:rFonts w:ascii="Times New Roman" w:hAnsi="Times New Roman" w:cs="Times New Roman"/>
+          <w:sz w:val="24"/>
+          <w:szCs w:val="28"/>
+          <w:lang w:val="en-GB"/>
+        </w:rPr>
+        <w:t xml:space="preserve"> out and the implementation strategies adopted.</w:t>
+      </w:r>
+    </w:p>
+    <w:p>
+      <w:pPr>
+        <w:pStyle w:val="Titolo2"/>
+        <w:numPr>
+          <w:ilvl w:val="2"/>
+          <w:numId w:val="4"/>
+        </w:numPr>
+        <w:spacing w:before="0" w:line="360" w:lineRule="auto"/>
+        <w:rPr>
+          <w:rFonts w:ascii="Times New Roman" w:hAnsi="Times New Roman" w:cs="Times New Roman"/>
+          <w:b/>
+          <w:color w:val="auto"/>
+          <w:sz w:val="28"/>
+          <w:szCs w:val="24"/>
+          <w:lang w:val="en-GB"/>
+        </w:rPr>
+      </w:pPr>
+      <w:r>
+        <w:rPr>
+          <w:rFonts w:ascii="Times New Roman" w:hAnsi="Times New Roman" w:cs="Times New Roman"/>
+          <w:b/>
+          <w:color w:val="auto"/>
+          <w:sz w:val="28"/>
+          <w:szCs w:val="24"/>
+          <w:lang w:val="en-GB"/>
+        </w:rPr>
+        <w:t>Implementation Schedule</w:t>
+      </w:r>
+    </w:p>
+    <w:p>
+      <w:pPr>
+        <w:spacing w:after="0" w:line="360" w:lineRule="auto"/>
+        <w:ind w:left="1080"/>
+        <w:rPr>
+          <w:rFonts w:ascii="Times New Roman" w:hAnsi="Times New Roman" w:cs="Times New Roman"/>
+          <w:sz w:val="24"/>
+          <w:szCs w:val="28"/>
+          <w:lang w:val="en-GB"/>
+        </w:rPr>
+      </w:pPr>
+      <w:r>
+        <w:rPr>
+          <w:rFonts w:ascii="Times New Roman" w:hAnsi="Times New Roman" w:cs="Times New Roman"/>
+          <w:sz w:val="24"/>
+          <w:szCs w:val="28"/>
+          <w:lang w:val="en-GB"/>
+        </w:rPr>
+        <w:t xml:space="preserve">Before starting with the implementation of the whole TrackMe project, it is assumed that the </w:t>
+      </w:r>
+      <w:r>
+        <w:rPr>
+          <w:rFonts w:ascii="Times New Roman" w:hAnsi="Times New Roman" w:cs="Times New Roman"/>
+          <w:sz w:val="24"/>
+          <w:szCs w:val="28"/>
+          <w:lang w:val="en-GB"/>
+        </w:rPr>
+        <w:t>DBMS in the DatabaseServer component</w:t>
+      </w:r>
+      <w:r>
+        <w:rPr>
+          <w:rFonts w:ascii="Times New Roman" w:hAnsi="Times New Roman" w:cs="Times New Roman"/>
+          <w:sz w:val="24"/>
+          <w:szCs w:val="28"/>
+          <w:lang w:val="en-GB"/>
+        </w:rPr>
+        <w:t xml:space="preserve"> is almost entirely developed, since it represents a crucial point in the implementation process.</w:t>
+      </w:r>
+    </w:p>
+    <w:p>
+      <w:pPr>
+        <w:spacing w:after="0" w:line="360" w:lineRule="auto"/>
+        <w:ind w:left="1080"/>
+        <w:rPr>
+          <w:rFonts w:ascii="Times New Roman" w:hAnsi="Times New Roman" w:cs="Times New Roman"/>
+          <w:sz w:val="24"/>
+          <w:szCs w:val="28"/>
+          <w:lang w:val="en-GB"/>
+        </w:rPr>
+      </w:pPr>
+      <w:bookmarkStart w:id="30" w:name="_Hlk532124255"/>
+      <w:r>
+        <w:rPr>
+          <w:rFonts w:ascii="Times New Roman" w:hAnsi="Times New Roman" w:cs="Times New Roman"/>
+          <w:sz w:val="24"/>
+          <w:szCs w:val="28"/>
+          <w:lang w:val="en-GB"/>
+        </w:rPr>
+        <w:t xml:space="preserve">The starting </w:t>
+      </w:r>
       <w:bookmarkEnd w:id="30"/>
-    </w:p>
-    <w:p>
-      <w:pPr>
-        <w:spacing w:after="0" w:line="360" w:lineRule="auto"/>
-        <w:ind w:left="720"/>
-        <w:rPr>
-          <w:lang w:val="en-GB"/>
-        </w:rPr>
-      </w:pPr>
-      <w:r>
-        <w:rPr>
-          <w:rFonts w:ascii="Times New Roman" w:hAnsi="Times New Roman" w:cs="Times New Roman"/>
-          <w:sz w:val="24"/>
-          <w:szCs w:val="32"/>
-          <w:lang w:val="en-GB"/>
-        </w:rPr>
-        <w:t>saicnsacnacs</w:t>
-      </w:r>
+      <w:r>
+        <w:rPr>
+          <w:rFonts w:ascii="Times New Roman" w:hAnsi="Times New Roman" w:cs="Times New Roman"/>
+          <w:sz w:val="24"/>
+          <w:szCs w:val="28"/>
+          <w:lang w:val="en-GB"/>
+        </w:rPr>
+        <w:t>point will be the implementation of the Model</w:t>
+      </w:r>
+      <w:r>
+        <w:rPr>
+          <w:rFonts w:ascii="Times New Roman" w:hAnsi="Times New Roman" w:cs="Times New Roman"/>
+          <w:sz w:val="24"/>
+          <w:szCs w:val="28"/>
+          <w:lang w:val="en-GB"/>
+        </w:rPr>
+        <w:t xml:space="preserve"> </w:t>
+      </w:r>
+      <w:proofErr w:type="gramStart"/>
+      <w:r>
+        <w:rPr>
+          <w:rFonts w:ascii="Times New Roman" w:hAnsi="Times New Roman" w:cs="Times New Roman"/>
+          <w:sz w:val="24"/>
+          <w:szCs w:val="28"/>
+          <w:lang w:val="en-GB"/>
+        </w:rPr>
+        <w:t>in order to</w:t>
+      </w:r>
+      <w:proofErr w:type="gramEnd"/>
+      <w:r>
+        <w:rPr>
+          <w:rFonts w:ascii="Times New Roman" w:hAnsi="Times New Roman" w:cs="Times New Roman"/>
+          <w:sz w:val="24"/>
+          <w:szCs w:val="28"/>
+          <w:lang w:val="en-GB"/>
+        </w:rPr>
+        <w:t xml:space="preserve"> </w:t>
+      </w:r>
+      <w:r>
+        <w:rPr>
+          <w:rFonts w:ascii="Times New Roman" w:hAnsi="Times New Roman" w:cs="Times New Roman"/>
+          <w:sz w:val="24"/>
+          <w:szCs w:val="28"/>
+          <w:lang w:val="en-GB"/>
+        </w:rPr>
+        <w:t xml:space="preserve">eliminate </w:t>
+      </w:r>
+      <w:r>
+        <w:rPr>
+          <w:rFonts w:ascii="Times New Roman" w:hAnsi="Times New Roman" w:cs="Times New Roman"/>
+          <w:sz w:val="24"/>
+          <w:szCs w:val="28"/>
+          <w:lang w:val="en-GB"/>
+        </w:rPr>
+        <w:t>potential integration problems</w:t>
+      </w:r>
+      <w:r>
+        <w:rPr>
+          <w:rFonts w:ascii="Times New Roman" w:hAnsi="Times New Roman" w:cs="Times New Roman"/>
+          <w:sz w:val="24"/>
+          <w:szCs w:val="28"/>
+          <w:lang w:val="en-GB"/>
+        </w:rPr>
+        <w:t xml:space="preserve">, since </w:t>
+      </w:r>
+      <w:r>
+        <w:rPr>
+          <w:rFonts w:ascii="Times New Roman" w:hAnsi="Times New Roman" w:cs="Times New Roman"/>
+          <w:sz w:val="24"/>
+          <w:szCs w:val="28"/>
+          <w:lang w:val="en-GB"/>
+        </w:rPr>
+        <w:t xml:space="preserve">all </w:t>
+      </w:r>
+      <w:r>
+        <w:rPr>
+          <w:rFonts w:ascii="Times New Roman" w:hAnsi="Times New Roman" w:cs="Times New Roman"/>
+          <w:sz w:val="24"/>
+          <w:szCs w:val="28"/>
+          <w:lang w:val="en-GB"/>
+        </w:rPr>
+        <w:t>the Server components</w:t>
+      </w:r>
+      <w:r>
+        <w:rPr>
+          <w:rFonts w:ascii="Times New Roman" w:hAnsi="Times New Roman" w:cs="Times New Roman"/>
+          <w:sz w:val="24"/>
+          <w:szCs w:val="28"/>
+          <w:lang w:val="en-GB"/>
+        </w:rPr>
+        <w:t xml:space="preserve"> </w:t>
+      </w:r>
+      <w:r>
+        <w:rPr>
+          <w:rFonts w:ascii="Times New Roman" w:hAnsi="Times New Roman" w:cs="Times New Roman"/>
+          <w:sz w:val="24"/>
+          <w:szCs w:val="28"/>
+          <w:lang w:val="en-GB"/>
+        </w:rPr>
+        <w:t xml:space="preserve">use </w:t>
+      </w:r>
+      <w:r>
+        <w:rPr>
+          <w:rFonts w:ascii="Times New Roman" w:hAnsi="Times New Roman" w:cs="Times New Roman"/>
+          <w:sz w:val="24"/>
+          <w:szCs w:val="28"/>
+          <w:lang w:val="en-GB"/>
+        </w:rPr>
+        <w:t xml:space="preserve">some </w:t>
+      </w:r>
+      <w:r>
+        <w:rPr>
+          <w:rFonts w:ascii="Times New Roman" w:hAnsi="Times New Roman" w:cs="Times New Roman"/>
+          <w:sz w:val="24"/>
+          <w:szCs w:val="28"/>
+          <w:lang w:val="en-GB"/>
+        </w:rPr>
+        <w:t>Model objects.</w:t>
+      </w:r>
+    </w:p>
+    <w:p>
+      <w:pPr>
+        <w:spacing w:after="0" w:line="360" w:lineRule="auto"/>
+        <w:ind w:left="1080"/>
+        <w:rPr>
+          <w:rFonts w:ascii="Times New Roman" w:hAnsi="Times New Roman" w:cs="Times New Roman"/>
+          <w:sz w:val="24"/>
+          <w:szCs w:val="28"/>
+          <w:lang w:val="en-GB"/>
+        </w:rPr>
+      </w:pPr>
+      <w:r>
+        <w:rPr>
+          <w:rFonts w:ascii="Times New Roman" w:hAnsi="Times New Roman" w:cs="Times New Roman"/>
+          <w:sz w:val="24"/>
+          <w:szCs w:val="28"/>
+          <w:lang w:val="en-GB"/>
+        </w:rPr>
+        <w:t>After that, the implementation steps will focus on the Client and Server sub-systems.</w:t>
+      </w:r>
+    </w:p>
+    <w:p>
+      <w:pPr>
+        <w:spacing w:after="0" w:line="360" w:lineRule="auto"/>
+        <w:ind w:left="1080"/>
+        <w:rPr>
+          <w:rFonts w:ascii="Times New Roman" w:hAnsi="Times New Roman" w:cs="Times New Roman"/>
+          <w:sz w:val="24"/>
+          <w:szCs w:val="28"/>
+          <w:lang w:val="en-GB"/>
+        </w:rPr>
+      </w:pPr>
+      <w:r>
+        <w:rPr>
+          <w:rFonts w:ascii="Times New Roman" w:hAnsi="Times New Roman" w:cs="Times New Roman"/>
+          <w:sz w:val="24"/>
+          <w:szCs w:val="28"/>
+          <w:lang w:val="en-GB"/>
+        </w:rPr>
+        <w:t>These two macro-components will be developed in p</w:t>
+      </w:r>
+      <w:r>
+        <w:rPr>
+          <w:rFonts w:ascii="Times New Roman" w:hAnsi="Times New Roman" w:cs="Times New Roman"/>
+          <w:sz w:val="24"/>
+          <w:szCs w:val="28"/>
+          <w:lang w:val="en-GB"/>
+        </w:rPr>
+        <w:t>arallel adding step-by-step on the client side the management of each function implemented in the Server side. This ensures higher reliability and facilitates the integration process.</w:t>
+      </w:r>
+    </w:p>
+    <w:p>
+      <w:pPr>
+        <w:spacing w:after="0" w:line="360" w:lineRule="auto"/>
+        <w:ind w:left="1080"/>
+        <w:rPr>
+          <w:rFonts w:ascii="Times New Roman" w:hAnsi="Times New Roman" w:cs="Times New Roman"/>
+          <w:sz w:val="24"/>
+          <w:szCs w:val="28"/>
+          <w:lang w:val="en-GB"/>
+        </w:rPr>
+      </w:pPr>
+      <w:r>
+        <w:rPr>
+          <w:rFonts w:ascii="Times New Roman" w:hAnsi="Times New Roman" w:cs="Times New Roman"/>
+          <w:sz w:val="24"/>
+          <w:szCs w:val="28"/>
+          <w:lang w:val="en-GB"/>
+        </w:rPr>
+        <w:t xml:space="preserve">As previously mentioned in </w:t>
+      </w:r>
+      <w:r>
+        <w:rPr>
+          <w:rFonts w:ascii="Times New Roman" w:hAnsi="Times New Roman" w:cs="Times New Roman"/>
+          <w:i/>
+          <w:sz w:val="24"/>
+          <w:szCs w:val="28"/>
+          <w:u w:val="single"/>
+          <w:lang w:val="en-GB"/>
+        </w:rPr>
+        <w:t>section “Other design patterns” (2.6.3)</w:t>
+      </w:r>
+      <w:r>
+        <w:rPr>
+          <w:rFonts w:ascii="Times New Roman" w:hAnsi="Times New Roman" w:cs="Times New Roman"/>
+          <w:sz w:val="24"/>
+          <w:szCs w:val="28"/>
+          <w:lang w:val="en-GB"/>
+        </w:rPr>
+        <w:t xml:space="preserve"> the client application (both mobile app and web app) will be develope</w:t>
+      </w:r>
+      <w:r>
+        <w:rPr>
+          <w:rFonts w:ascii="Times New Roman" w:hAnsi="Times New Roman" w:cs="Times New Roman"/>
+          <w:sz w:val="24"/>
+          <w:szCs w:val="28"/>
+          <w:lang w:val="en-GB"/>
+        </w:rPr>
+        <w:t>d following the MVC pattern, where:</w:t>
+      </w:r>
+    </w:p>
+    <w:p>
+      <w:pPr>
+        <w:pStyle w:val="Paragrafoelenco"/>
+        <w:numPr>
+          <w:ilvl w:val="0"/>
+          <w:numId w:val="20"/>
+        </w:numPr>
+        <w:spacing w:after="0" w:line="360" w:lineRule="auto"/>
+        <w:rPr>
+          <w:rFonts w:ascii="Times New Roman" w:hAnsi="Times New Roman" w:cs="Times New Roman"/>
+          <w:sz w:val="24"/>
+          <w:szCs w:val="28"/>
+          <w:lang w:val="en-GB"/>
+        </w:rPr>
+      </w:pPr>
+      <w:r>
+        <w:rPr>
+          <w:rFonts w:ascii="Times New Roman" w:hAnsi="Times New Roman" w:cs="Times New Roman"/>
+          <w:sz w:val="24"/>
+          <w:szCs w:val="28"/>
+          <w:lang w:val="en-GB"/>
+        </w:rPr>
+        <w:t>The model consists of the data that the User or the Tp-a needs to interact with.</w:t>
+      </w:r>
+    </w:p>
+    <w:p>
+      <w:pPr>
+        <w:pStyle w:val="Paragrafoelenco"/>
+        <w:numPr>
+          <w:ilvl w:val="0"/>
+          <w:numId w:val="20"/>
+        </w:numPr>
+        <w:spacing w:after="0" w:line="360" w:lineRule="auto"/>
+        <w:rPr>
+          <w:rFonts w:ascii="Times New Roman" w:hAnsi="Times New Roman" w:cs="Times New Roman"/>
+          <w:sz w:val="24"/>
+          <w:szCs w:val="28"/>
+          <w:lang w:val="en-GB"/>
+        </w:rPr>
+      </w:pPr>
+      <w:r>
+        <w:rPr>
+          <w:rFonts w:ascii="Times New Roman" w:hAnsi="Times New Roman" w:cs="Times New Roman"/>
+          <w:sz w:val="24"/>
+          <w:szCs w:val="28"/>
+          <w:lang w:val="en-GB"/>
+        </w:rPr>
+        <w:t xml:space="preserve">The view represents the user interface which will be update by the model. </w:t>
+      </w:r>
+    </w:p>
+    <w:p>
+      <w:pPr>
+        <w:pStyle w:val="Paragrafoelenco"/>
+        <w:numPr>
+          <w:ilvl w:val="0"/>
+          <w:numId w:val="20"/>
+        </w:numPr>
+        <w:spacing w:after="0" w:line="360" w:lineRule="auto"/>
+        <w:rPr>
+          <w:rFonts w:ascii="Times New Roman" w:hAnsi="Times New Roman" w:cs="Times New Roman"/>
+          <w:sz w:val="24"/>
+          <w:szCs w:val="28"/>
+          <w:lang w:val="en-GB"/>
+        </w:rPr>
+      </w:pPr>
+      <w:r>
+        <w:rPr>
+          <w:rFonts w:ascii="Times New Roman" w:hAnsi="Times New Roman" w:cs="Times New Roman"/>
+          <w:sz w:val="24"/>
+          <w:szCs w:val="28"/>
+          <w:lang w:val="en-GB"/>
+        </w:rPr>
+        <w:t xml:space="preserve">The controller deals with interacting with the Server </w:t>
+      </w:r>
+      <w:proofErr w:type="gramStart"/>
+      <w:r>
+        <w:rPr>
+          <w:rFonts w:ascii="Times New Roman" w:hAnsi="Times New Roman" w:cs="Times New Roman"/>
+          <w:sz w:val="24"/>
+          <w:szCs w:val="28"/>
+          <w:lang w:val="en-GB"/>
+        </w:rPr>
+        <w:t>in order to</w:t>
+      </w:r>
+      <w:proofErr w:type="gramEnd"/>
+      <w:r>
+        <w:rPr>
+          <w:rFonts w:ascii="Times New Roman" w:hAnsi="Times New Roman" w:cs="Times New Roman"/>
+          <w:sz w:val="24"/>
+          <w:szCs w:val="28"/>
+          <w:lang w:val="en-GB"/>
+        </w:rPr>
+        <w:t xml:space="preserve"> carry out Clients’ operations.</w:t>
+      </w:r>
+    </w:p>
+    <w:p>
+      <w:pPr>
+        <w:pStyle w:val="Paragrafoelenco"/>
+        <w:spacing w:after="0" w:line="360" w:lineRule="auto"/>
+        <w:ind w:left="1800"/>
+        <w:rPr>
+          <w:rFonts w:ascii="Times New Roman" w:hAnsi="Times New Roman" w:cs="Times New Roman"/>
+          <w:sz w:val="24"/>
+          <w:szCs w:val="28"/>
+          <w:lang w:val="en-GB"/>
+        </w:rPr>
+      </w:pPr>
+    </w:p>
+    <w:p>
+      <w:pPr>
+        <w:spacing w:after="0" w:line="360" w:lineRule="auto"/>
+        <w:ind w:left="1080"/>
+        <w:rPr>
+          <w:rFonts w:ascii="Times New Roman" w:hAnsi="Times New Roman" w:cs="Times New Roman"/>
+          <w:sz w:val="24"/>
+          <w:szCs w:val="28"/>
+          <w:lang w:val="en-GB"/>
+        </w:rPr>
+      </w:pPr>
+      <w:r>
+        <w:rPr>
+          <w:rFonts w:ascii="Times New Roman" w:hAnsi="Times New Roman" w:cs="Times New Roman"/>
+          <w:sz w:val="24"/>
+          <w:szCs w:val="28"/>
+          <w:lang w:val="en-GB"/>
+        </w:rPr>
+        <w:t>On the other side, for the application Server a mix of top-down and bottom-up approaches will be used.</w:t>
+      </w:r>
+    </w:p>
+    <w:p>
+      <w:pPr>
+        <w:spacing w:after="0" w:line="360" w:lineRule="auto"/>
+        <w:ind w:left="1080"/>
+        <w:rPr>
+          <w:rFonts w:ascii="Times New Roman" w:hAnsi="Times New Roman" w:cs="Times New Roman"/>
+          <w:sz w:val="24"/>
+          <w:szCs w:val="28"/>
+          <w:lang w:val="en-GB"/>
+        </w:rPr>
+      </w:pPr>
+      <w:r>
+        <w:rPr>
+          <w:rFonts w:ascii="Times New Roman" w:hAnsi="Times New Roman" w:cs="Times New Roman"/>
+          <w:sz w:val="24"/>
+          <w:szCs w:val="28"/>
+          <w:lang w:val="en-GB"/>
+        </w:rPr>
+        <w:t>More precisely,</w:t>
+      </w:r>
+      <w:r>
+        <w:rPr>
+          <w:rFonts w:ascii="Times New Roman" w:hAnsi="Times New Roman" w:cs="Times New Roman"/>
+          <w:sz w:val="24"/>
+          <w:szCs w:val="28"/>
+          <w:lang w:val="en-GB"/>
+        </w:rPr>
+        <w:t xml:space="preserve"> the components for which the features they provide</w:t>
+      </w:r>
+      <w:r>
+        <w:rPr>
+          <w:rFonts w:ascii="Times New Roman" w:hAnsi="Times New Roman" w:cs="Times New Roman"/>
+          <w:sz w:val="24"/>
+          <w:szCs w:val="28"/>
+          <w:lang w:val="en-GB"/>
+        </w:rPr>
+        <w:t xml:space="preserve"> are completely independent from each other </w:t>
+      </w:r>
+      <w:r>
+        <w:rPr>
+          <w:rFonts w:ascii="Times New Roman" w:hAnsi="Times New Roman" w:cs="Times New Roman"/>
+          <w:sz w:val="24"/>
+          <w:szCs w:val="28"/>
+          <w:lang w:val="en-GB"/>
+        </w:rPr>
+        <w:t xml:space="preserve">are </w:t>
+      </w:r>
+    </w:p>
+    <w:p>
+      <w:pPr>
+        <w:pStyle w:val="Paragrafoelenco"/>
+        <w:numPr>
+          <w:ilvl w:val="0"/>
+          <w:numId w:val="35"/>
+        </w:numPr>
+        <w:spacing w:after="0" w:line="360" w:lineRule="auto"/>
+        <w:rPr>
+          <w:rFonts w:ascii="Times New Roman" w:hAnsi="Times New Roman" w:cs="Times New Roman"/>
+          <w:sz w:val="24"/>
+          <w:szCs w:val="28"/>
+          <w:lang w:val="en-GB"/>
+        </w:rPr>
+      </w:pPr>
+      <w:r>
+        <w:rPr>
+          <w:rFonts w:ascii="Times New Roman" w:hAnsi="Times New Roman" w:cs="Times New Roman"/>
+          <w:sz w:val="24"/>
+          <w:szCs w:val="28"/>
+          <w:lang w:val="en-GB"/>
+        </w:rPr>
+        <w:t>UserProfileMng</w:t>
+      </w:r>
+    </w:p>
+    <w:p>
+      <w:pPr>
+        <w:pStyle w:val="Paragrafoelenco"/>
+        <w:numPr>
+          <w:ilvl w:val="0"/>
+          <w:numId w:val="35"/>
+        </w:numPr>
+        <w:spacing w:after="0" w:line="360" w:lineRule="auto"/>
+        <w:rPr>
+          <w:rFonts w:ascii="Times New Roman" w:hAnsi="Times New Roman" w:cs="Times New Roman"/>
+          <w:sz w:val="24"/>
+          <w:szCs w:val="28"/>
+          <w:lang w:val="en-GB"/>
+        </w:rPr>
+      </w:pPr>
+      <w:r>
+        <w:rPr>
+          <w:rFonts w:ascii="Times New Roman" w:hAnsi="Times New Roman" w:cs="Times New Roman"/>
+          <w:sz w:val="24"/>
+          <w:szCs w:val="28"/>
+          <w:lang w:val="en-GB"/>
+        </w:rPr>
+        <w:t>TpProfileMng</w:t>
+      </w:r>
+    </w:p>
+    <w:p>
+      <w:pPr>
+        <w:pStyle w:val="Paragrafoelenco"/>
+        <w:numPr>
+          <w:ilvl w:val="0"/>
+          <w:numId w:val="35"/>
+        </w:numPr>
+        <w:spacing w:after="0" w:line="360" w:lineRule="auto"/>
+        <w:rPr>
+          <w:rFonts w:ascii="Times New Roman" w:hAnsi="Times New Roman" w:cs="Times New Roman"/>
+          <w:sz w:val="24"/>
+          <w:szCs w:val="28"/>
+          <w:lang w:val="en-GB"/>
+        </w:rPr>
+      </w:pPr>
+      <w:r>
+        <w:rPr>
+          <w:rFonts w:ascii="Times New Roman" w:hAnsi="Times New Roman" w:cs="Times New Roman"/>
+          <w:sz w:val="24"/>
+          <w:szCs w:val="28"/>
+          <w:lang w:val="en-GB"/>
+        </w:rPr>
+        <w:t>APIsMng</w:t>
+      </w:r>
+    </w:p>
+    <w:p>
+      <w:pPr>
+        <w:pStyle w:val="Paragrafoelenco"/>
+        <w:numPr>
+          <w:ilvl w:val="0"/>
+          <w:numId w:val="35"/>
+        </w:numPr>
+        <w:spacing w:after="0" w:line="360" w:lineRule="auto"/>
+        <w:rPr>
+          <w:rFonts w:ascii="Times New Roman" w:hAnsi="Times New Roman" w:cs="Times New Roman"/>
+          <w:sz w:val="24"/>
+          <w:szCs w:val="28"/>
+          <w:lang w:val="en-GB"/>
+        </w:rPr>
+      </w:pPr>
+      <w:r>
+        <w:rPr>
+          <w:rFonts w:ascii="Times New Roman" w:hAnsi="Times New Roman" w:cs="Times New Roman"/>
+          <w:sz w:val="24"/>
+          <w:szCs w:val="28"/>
+          <w:lang w:val="en-GB"/>
+        </w:rPr>
+        <w:lastRenderedPageBreak/>
+        <w:t>SosMng</w:t>
+      </w:r>
+    </w:p>
+    <w:p>
+      <w:pPr>
+        <w:pStyle w:val="Paragrafoelenco"/>
+        <w:numPr>
+          <w:ilvl w:val="0"/>
+          <w:numId w:val="35"/>
+        </w:numPr>
+        <w:spacing w:after="0" w:line="360" w:lineRule="auto"/>
+        <w:rPr>
+          <w:rFonts w:ascii="Times New Roman" w:hAnsi="Times New Roman" w:cs="Times New Roman"/>
+          <w:sz w:val="24"/>
+          <w:szCs w:val="28"/>
+          <w:lang w:val="en-GB"/>
+        </w:rPr>
+      </w:pPr>
+      <w:r>
+        <w:rPr>
+          <w:rFonts w:ascii="Times New Roman" w:hAnsi="Times New Roman" w:cs="Times New Roman"/>
+          <w:sz w:val="24"/>
+          <w:szCs w:val="28"/>
+          <w:lang w:val="en-GB"/>
+        </w:rPr>
+        <w:t>RequestMng</w:t>
+      </w:r>
+    </w:p>
+    <w:p>
+      <w:pPr>
+        <w:spacing w:after="0" w:line="360" w:lineRule="auto"/>
+        <w:ind w:left="1080"/>
+        <w:rPr>
+          <w:rFonts w:ascii="Times New Roman" w:hAnsi="Times New Roman" w:cs="Times New Roman"/>
+          <w:sz w:val="24"/>
+          <w:szCs w:val="28"/>
+          <w:lang w:val="en-GB"/>
+        </w:rPr>
+      </w:pPr>
+      <w:r>
+        <w:rPr>
+          <w:rFonts w:ascii="Times New Roman" w:hAnsi="Times New Roman" w:cs="Times New Roman"/>
+          <w:sz w:val="24"/>
+          <w:szCs w:val="28"/>
+          <w:lang w:val="en-GB"/>
+        </w:rPr>
+        <w:t xml:space="preserve">These components </w:t>
+      </w:r>
+      <w:r>
+        <w:rPr>
+          <w:rFonts w:ascii="Times New Roman" w:hAnsi="Times New Roman" w:cs="Times New Roman"/>
+          <w:sz w:val="24"/>
+          <w:szCs w:val="28"/>
+          <w:lang w:val="en-GB"/>
+        </w:rPr>
+        <w:t>will be implemented using the bottom-up approach</w:t>
+      </w:r>
+      <w:r>
+        <w:rPr>
+          <w:rFonts w:ascii="Times New Roman" w:hAnsi="Times New Roman" w:cs="Times New Roman"/>
+          <w:sz w:val="24"/>
+          <w:szCs w:val="28"/>
+          <w:lang w:val="en-GB"/>
+        </w:rPr>
+        <w:t>,</w:t>
+      </w:r>
+      <w:r>
+        <w:rPr>
+          <w:rFonts w:ascii="Times New Roman" w:hAnsi="Times New Roman" w:cs="Times New Roman"/>
+          <w:sz w:val="24"/>
+          <w:szCs w:val="28"/>
+          <w:lang w:val="en-GB"/>
+        </w:rPr>
+        <w:t xml:space="preserve"> by which the components are almost fully developed </w:t>
+      </w:r>
+      <w:r>
+        <w:rPr>
+          <w:rFonts w:ascii="Times New Roman" w:hAnsi="Times New Roman" w:cs="Times New Roman"/>
+          <w:sz w:val="24"/>
+          <w:szCs w:val="28"/>
+          <w:lang w:val="en-GB"/>
+        </w:rPr>
+        <w:t xml:space="preserve">and tested </w:t>
+      </w:r>
+      <w:r>
+        <w:rPr>
+          <w:rFonts w:ascii="Times New Roman" w:hAnsi="Times New Roman" w:cs="Times New Roman"/>
+          <w:sz w:val="24"/>
+          <w:szCs w:val="28"/>
+          <w:lang w:val="en-GB"/>
+        </w:rPr>
+        <w:t>separately and subsequently integrated with each other.</w:t>
+      </w:r>
+    </w:p>
+    <w:p>
+      <w:pPr>
+        <w:spacing w:after="0" w:line="360" w:lineRule="auto"/>
+        <w:ind w:left="1080"/>
+        <w:rPr>
+          <w:rFonts w:ascii="Times New Roman" w:hAnsi="Times New Roman" w:cs="Times New Roman"/>
+          <w:sz w:val="24"/>
+          <w:szCs w:val="28"/>
+          <w:lang w:val="en-GB"/>
+        </w:rPr>
+      </w:pPr>
+    </w:p>
+    <w:p>
+      <w:pPr>
+        <w:spacing w:after="0" w:line="360" w:lineRule="auto"/>
+        <w:ind w:left="1080"/>
+        <w:rPr>
+          <w:rFonts w:ascii="Times New Roman" w:hAnsi="Times New Roman" w:cs="Times New Roman"/>
+          <w:sz w:val="24"/>
+          <w:szCs w:val="28"/>
+          <w:lang w:val="en-GB"/>
+        </w:rPr>
+      </w:pPr>
+      <w:r>
+        <w:rPr>
+          <w:rFonts w:ascii="Times New Roman" w:hAnsi="Times New Roman" w:cs="Times New Roman"/>
+          <w:sz w:val="24"/>
+          <w:szCs w:val="28"/>
+          <w:lang w:val="en-GB"/>
+        </w:rPr>
+        <w:t>While</w:t>
+      </w:r>
+      <w:r>
+        <w:rPr>
+          <w:rFonts w:ascii="Times New Roman" w:hAnsi="Times New Roman" w:cs="Times New Roman"/>
+          <w:sz w:val="24"/>
+          <w:szCs w:val="28"/>
+          <w:lang w:val="en-GB"/>
+        </w:rPr>
+        <w:t>,</w:t>
+      </w:r>
+      <w:r>
+        <w:rPr>
+          <w:rFonts w:ascii="Times New Roman" w:hAnsi="Times New Roman" w:cs="Times New Roman"/>
+          <w:sz w:val="24"/>
+          <w:szCs w:val="28"/>
+          <w:lang w:val="en-GB"/>
+        </w:rPr>
+        <w:t xml:space="preserve"> </w:t>
+      </w:r>
+      <w:r>
+        <w:rPr>
+          <w:rFonts w:ascii="Times New Roman" w:hAnsi="Times New Roman" w:cs="Times New Roman"/>
+          <w:sz w:val="24"/>
+          <w:szCs w:val="28"/>
+          <w:lang w:val="en-GB"/>
+        </w:rPr>
+        <w:t>a top-down approach</w:t>
+      </w:r>
+      <w:r>
+        <w:rPr>
+          <w:rFonts w:ascii="Times New Roman" w:hAnsi="Times New Roman" w:cs="Times New Roman"/>
+          <w:sz w:val="24"/>
+          <w:szCs w:val="28"/>
+          <w:lang w:val="en-GB"/>
+        </w:rPr>
+        <w:t xml:space="preserve"> better suits </w:t>
+      </w:r>
+      <w:r>
+        <w:rPr>
+          <w:rFonts w:ascii="Times New Roman" w:hAnsi="Times New Roman" w:cs="Times New Roman"/>
+          <w:sz w:val="24"/>
+          <w:szCs w:val="28"/>
+          <w:lang w:val="en-GB"/>
+        </w:rPr>
+        <w:t>the</w:t>
+      </w:r>
+      <w:r>
+        <w:rPr>
+          <w:rFonts w:ascii="Times New Roman" w:hAnsi="Times New Roman" w:cs="Times New Roman"/>
+          <w:sz w:val="24"/>
+          <w:szCs w:val="28"/>
+          <w:lang w:val="en-GB"/>
+        </w:rPr>
+        <w:t xml:space="preserve"> components for which the functioning </w:t>
+      </w:r>
+      <w:proofErr w:type="gramStart"/>
+      <w:r>
+        <w:rPr>
+          <w:rFonts w:ascii="Times New Roman" w:hAnsi="Times New Roman" w:cs="Times New Roman"/>
+          <w:sz w:val="24"/>
+          <w:szCs w:val="28"/>
+          <w:lang w:val="en-GB"/>
+        </w:rPr>
+        <w:t>as a whole is</w:t>
+      </w:r>
+      <w:proofErr w:type="gramEnd"/>
+      <w:r>
+        <w:rPr>
+          <w:rFonts w:ascii="Times New Roman" w:hAnsi="Times New Roman" w:cs="Times New Roman"/>
+          <w:sz w:val="24"/>
+          <w:szCs w:val="28"/>
+          <w:lang w:val="en-GB"/>
+        </w:rPr>
+        <w:t xml:space="preserve"> the first priority. </w:t>
+      </w:r>
+    </w:p>
+    <w:p>
+      <w:pPr>
+        <w:spacing w:after="0" w:line="360" w:lineRule="auto"/>
+        <w:ind w:left="1080"/>
+        <w:rPr>
+          <w:rFonts w:ascii="Times New Roman" w:hAnsi="Times New Roman" w:cs="Times New Roman"/>
+          <w:sz w:val="24"/>
+          <w:szCs w:val="28"/>
+          <w:lang w:val="en-GB"/>
+        </w:rPr>
+      </w:pPr>
+      <w:r>
+        <w:rPr>
+          <w:rFonts w:ascii="Times New Roman" w:hAnsi="Times New Roman" w:cs="Times New Roman"/>
+          <w:sz w:val="24"/>
+          <w:szCs w:val="28"/>
+          <w:lang w:val="en-GB"/>
+        </w:rPr>
+        <w:t>Since</w:t>
+      </w:r>
+      <w:r>
+        <w:rPr>
+          <w:rFonts w:ascii="Times New Roman" w:hAnsi="Times New Roman" w:cs="Times New Roman"/>
+          <w:sz w:val="24"/>
+          <w:szCs w:val="28"/>
+          <w:lang w:val="en-GB"/>
+        </w:rPr>
+        <w:t xml:space="preserve"> </w:t>
+      </w:r>
+      <w:r>
+        <w:rPr>
+          <w:rFonts w:ascii="Times New Roman" w:hAnsi="Times New Roman" w:cs="Times New Roman"/>
+          <w:sz w:val="24"/>
+          <w:szCs w:val="28"/>
+          <w:lang w:val="en-GB"/>
+        </w:rPr>
+        <w:t xml:space="preserve">the remain components </w:t>
+      </w:r>
+      <w:r>
+        <w:rPr>
+          <w:rFonts w:ascii="Times New Roman" w:hAnsi="Times New Roman" w:cs="Times New Roman"/>
+          <w:sz w:val="24"/>
+          <w:szCs w:val="28"/>
+          <w:lang w:val="en-GB"/>
+        </w:rPr>
+        <w:t xml:space="preserve">interface </w:t>
+      </w:r>
+      <w:r>
+        <w:rPr>
+          <w:rFonts w:ascii="Times New Roman" w:hAnsi="Times New Roman" w:cs="Times New Roman"/>
+          <w:sz w:val="24"/>
+          <w:szCs w:val="28"/>
+          <w:lang w:val="en-GB"/>
+        </w:rPr>
+        <w:t xml:space="preserve">with </w:t>
+      </w:r>
+      <w:r>
+        <w:rPr>
+          <w:rFonts w:ascii="Times New Roman" w:hAnsi="Times New Roman" w:cs="Times New Roman"/>
+          <w:sz w:val="24"/>
+          <w:szCs w:val="28"/>
+          <w:lang w:val="en-GB"/>
+        </w:rPr>
+        <w:t>some</w:t>
+      </w:r>
+      <w:r>
+        <w:rPr>
+          <w:rFonts w:ascii="Times New Roman" w:hAnsi="Times New Roman" w:cs="Times New Roman"/>
+          <w:sz w:val="24"/>
+          <w:szCs w:val="28"/>
+          <w:lang w:val="en-GB"/>
+        </w:rPr>
+        <w:t xml:space="preserve"> </w:t>
+      </w:r>
+      <w:r>
+        <w:rPr>
+          <w:rFonts w:ascii="Times New Roman" w:hAnsi="Times New Roman" w:cs="Times New Roman"/>
+          <w:sz w:val="24"/>
+          <w:szCs w:val="28"/>
+          <w:lang w:val="en-GB"/>
+        </w:rPr>
+        <w:t>of the others</w:t>
+      </w:r>
+      <w:r>
+        <w:rPr>
+          <w:rFonts w:ascii="Times New Roman" w:hAnsi="Times New Roman" w:cs="Times New Roman"/>
+          <w:sz w:val="24"/>
+          <w:szCs w:val="28"/>
+          <w:lang w:val="en-GB"/>
+        </w:rPr>
+        <w:t xml:space="preserve"> above described</w:t>
+      </w:r>
+      <w:r>
+        <w:rPr>
+          <w:rFonts w:ascii="Times New Roman" w:hAnsi="Times New Roman" w:cs="Times New Roman"/>
+          <w:sz w:val="24"/>
+          <w:szCs w:val="28"/>
+          <w:lang w:val="en-GB"/>
+        </w:rPr>
+        <w:t xml:space="preserve">, </w:t>
+      </w:r>
+      <w:r>
+        <w:rPr>
+          <w:rFonts w:ascii="Times New Roman" w:hAnsi="Times New Roman" w:cs="Times New Roman"/>
+          <w:sz w:val="24"/>
+          <w:szCs w:val="28"/>
+          <w:lang w:val="en-GB"/>
+        </w:rPr>
+        <w:t xml:space="preserve">the implementation process of the following components will start from the </w:t>
+      </w:r>
+      <w:r>
+        <w:rPr>
+          <w:rFonts w:ascii="Times New Roman" w:hAnsi="Times New Roman" w:cs="Times New Roman"/>
+          <w:sz w:val="24"/>
+          <w:szCs w:val="28"/>
+          <w:lang w:val="en-GB"/>
+        </w:rPr>
+        <w:t>development</w:t>
+      </w:r>
+      <w:r>
+        <w:rPr>
+          <w:rFonts w:ascii="Times New Roman" w:hAnsi="Times New Roman" w:cs="Times New Roman"/>
+          <w:sz w:val="24"/>
+          <w:szCs w:val="28"/>
+          <w:lang w:val="en-GB"/>
+        </w:rPr>
+        <w:t xml:space="preserve"> of the functionalities needed </w:t>
+      </w:r>
+      <w:r>
+        <w:rPr>
+          <w:rFonts w:ascii="Times New Roman" w:hAnsi="Times New Roman" w:cs="Times New Roman"/>
+          <w:sz w:val="24"/>
+          <w:szCs w:val="28"/>
+          <w:lang w:val="en-GB"/>
+        </w:rPr>
+        <w:t xml:space="preserve">to </w:t>
+      </w:r>
+      <w:r>
+        <w:rPr>
+          <w:rFonts w:ascii="Times New Roman" w:hAnsi="Times New Roman" w:cs="Times New Roman"/>
+          <w:sz w:val="24"/>
+          <w:szCs w:val="28"/>
+          <w:lang w:val="en-GB"/>
+        </w:rPr>
+        <w:t xml:space="preserve">carry out the co-working between </w:t>
+      </w:r>
+      <w:r>
+        <w:rPr>
+          <w:rFonts w:ascii="Times New Roman" w:hAnsi="Times New Roman" w:cs="Times New Roman"/>
+          <w:sz w:val="24"/>
+          <w:szCs w:val="28"/>
+          <w:lang w:val="en-GB"/>
+        </w:rPr>
+        <w:t>them.</w:t>
+      </w:r>
+    </w:p>
+    <w:p>
+      <w:pPr>
+        <w:spacing w:after="0" w:line="360" w:lineRule="auto"/>
+        <w:ind w:left="1080"/>
+        <w:rPr>
+          <w:rFonts w:ascii="Times New Roman" w:hAnsi="Times New Roman" w:cs="Times New Roman"/>
+          <w:sz w:val="24"/>
+          <w:szCs w:val="28"/>
+          <w:lang w:val="en-GB"/>
+        </w:rPr>
+      </w:pPr>
+      <w:r>
+        <w:rPr>
+          <w:rFonts w:ascii="Times New Roman" w:hAnsi="Times New Roman" w:cs="Times New Roman"/>
+          <w:sz w:val="24"/>
+          <w:szCs w:val="28"/>
+          <w:lang w:val="en-GB"/>
+        </w:rPr>
+        <w:t>These components are:</w:t>
+      </w:r>
+    </w:p>
+    <w:p>
+      <w:pPr>
+        <w:pStyle w:val="Paragrafoelenco"/>
+        <w:numPr>
+          <w:ilvl w:val="0"/>
+          <w:numId w:val="36"/>
+        </w:numPr>
+        <w:spacing w:after="0" w:line="360" w:lineRule="auto"/>
+        <w:rPr>
+          <w:rFonts w:ascii="Times New Roman" w:hAnsi="Times New Roman" w:cs="Times New Roman"/>
+          <w:sz w:val="24"/>
+          <w:szCs w:val="28"/>
+          <w:lang w:val="en-GB"/>
+        </w:rPr>
+      </w:pPr>
+      <w:r>
+        <w:rPr>
+          <w:rFonts w:ascii="Times New Roman" w:hAnsi="Times New Roman" w:cs="Times New Roman"/>
+          <w:sz w:val="24"/>
+          <w:szCs w:val="28"/>
+          <w:lang w:val="en-GB"/>
+        </w:rPr>
+        <w:t>UserDataMng</w:t>
+      </w:r>
+      <w:r>
+        <w:rPr>
+          <w:rFonts w:ascii="Times New Roman" w:hAnsi="Times New Roman" w:cs="Times New Roman"/>
+          <w:sz w:val="24"/>
+          <w:szCs w:val="28"/>
+          <w:lang w:val="en-GB"/>
+        </w:rPr>
+        <w:t xml:space="preserve"> </w:t>
+      </w:r>
+    </w:p>
+    <w:p>
+      <w:pPr>
+        <w:pStyle w:val="Paragrafoelenco"/>
+        <w:numPr>
+          <w:ilvl w:val="0"/>
+          <w:numId w:val="36"/>
+        </w:numPr>
+        <w:spacing w:after="0" w:line="360" w:lineRule="auto"/>
+        <w:rPr>
+          <w:rFonts w:ascii="Times New Roman" w:hAnsi="Times New Roman" w:cs="Times New Roman"/>
+          <w:sz w:val="24"/>
+          <w:szCs w:val="28"/>
+          <w:lang w:val="en-GB"/>
+        </w:rPr>
+      </w:pPr>
+      <w:r>
+        <w:rPr>
+          <w:rFonts w:ascii="Times New Roman" w:hAnsi="Times New Roman" w:cs="Times New Roman"/>
+          <w:sz w:val="24"/>
+          <w:szCs w:val="28"/>
+          <w:lang w:val="en-GB"/>
+        </w:rPr>
+        <w:t>SubscriptionMng</w:t>
+      </w:r>
+    </w:p>
+    <w:p>
+      <w:pPr>
+        <w:spacing w:after="0" w:line="360" w:lineRule="auto"/>
+        <w:ind w:left="1080"/>
+        <w:rPr>
+          <w:rFonts w:ascii="Times New Roman" w:hAnsi="Times New Roman" w:cs="Times New Roman"/>
+          <w:sz w:val="24"/>
+          <w:szCs w:val="28"/>
+          <w:lang w:val="en-GB"/>
+        </w:rPr>
+      </w:pPr>
+      <w:r>
+        <w:rPr>
+          <w:rFonts w:ascii="Times New Roman" w:hAnsi="Times New Roman" w:cs="Times New Roman"/>
+          <w:sz w:val="24"/>
+          <w:szCs w:val="28"/>
+          <w:lang w:val="en-GB"/>
+        </w:rPr>
+        <w:t xml:space="preserve">This </w:t>
+      </w:r>
+      <w:r>
+        <w:rPr>
+          <w:rFonts w:ascii="Times New Roman" w:hAnsi="Times New Roman" w:cs="Times New Roman"/>
+          <w:sz w:val="24"/>
+          <w:szCs w:val="28"/>
+          <w:lang w:val="en-GB"/>
+        </w:rPr>
+        <w:t xml:space="preserve">permits to proceed </w:t>
+      </w:r>
+      <w:r>
+        <w:rPr>
+          <w:rFonts w:ascii="Times New Roman" w:hAnsi="Times New Roman" w:cs="Times New Roman"/>
+          <w:sz w:val="24"/>
+          <w:szCs w:val="28"/>
+          <w:lang w:val="en-GB"/>
+        </w:rPr>
+        <w:t>hand in hand</w:t>
+      </w:r>
+      <w:r>
+        <w:rPr>
+          <w:rFonts w:ascii="Times New Roman" w:hAnsi="Times New Roman" w:cs="Times New Roman"/>
+          <w:sz w:val="24"/>
+          <w:szCs w:val="28"/>
+          <w:lang w:val="en-GB"/>
+        </w:rPr>
+        <w:t xml:space="preserve"> </w:t>
+      </w:r>
+      <w:r>
+        <w:rPr>
+          <w:rFonts w:ascii="Times New Roman" w:hAnsi="Times New Roman" w:cs="Times New Roman"/>
+          <w:sz w:val="24"/>
+          <w:szCs w:val="28"/>
+          <w:lang w:val="en-GB"/>
+        </w:rPr>
+        <w:t>with the implementation</w:t>
+      </w:r>
+      <w:r>
+        <w:rPr>
+          <w:rFonts w:ascii="Times New Roman" w:hAnsi="Times New Roman" w:cs="Times New Roman"/>
+          <w:sz w:val="24"/>
+          <w:szCs w:val="28"/>
+          <w:lang w:val="en-GB"/>
+        </w:rPr>
+        <w:t>, the testing</w:t>
+      </w:r>
+      <w:r>
+        <w:rPr>
+          <w:rFonts w:ascii="Times New Roman" w:hAnsi="Times New Roman" w:cs="Times New Roman"/>
+          <w:sz w:val="24"/>
+          <w:szCs w:val="28"/>
+          <w:lang w:val="en-GB"/>
+        </w:rPr>
+        <w:t xml:space="preserve"> and the integration </w:t>
+      </w:r>
+      <w:r>
+        <w:rPr>
+          <w:rFonts w:ascii="Times New Roman" w:hAnsi="Times New Roman" w:cs="Times New Roman"/>
+          <w:sz w:val="24"/>
+          <w:szCs w:val="28"/>
+          <w:lang w:val="en-GB"/>
+        </w:rPr>
+        <w:t>processes</w:t>
+      </w:r>
+      <w:r>
+        <w:rPr>
+          <w:rFonts w:ascii="Times New Roman" w:hAnsi="Times New Roman" w:cs="Times New Roman"/>
+          <w:sz w:val="24"/>
+          <w:szCs w:val="28"/>
+          <w:lang w:val="en-GB"/>
+        </w:rPr>
+        <w:t>.</w:t>
+      </w:r>
+    </w:p>
+    <w:p>
+      <w:pPr>
+        <w:spacing w:after="0" w:line="360" w:lineRule="auto"/>
+        <w:ind w:left="1080"/>
+        <w:rPr>
+          <w:rFonts w:ascii="Times New Roman" w:hAnsi="Times New Roman" w:cs="Times New Roman"/>
+          <w:sz w:val="24"/>
+          <w:szCs w:val="28"/>
+          <w:lang w:val="en-GB"/>
+        </w:rPr>
+      </w:pPr>
+    </w:p>
+    <w:p>
+      <w:pPr>
+        <w:spacing w:after="0" w:line="360" w:lineRule="auto"/>
+        <w:ind w:left="1080"/>
+        <w:rPr>
+          <w:lang w:val="en-GB"/>
+        </w:rPr>
+      </w:pPr>
+      <w:r>
+        <w:rPr>
+          <w:rFonts w:ascii="Times New Roman" w:hAnsi="Times New Roman" w:cs="Times New Roman"/>
+          <w:sz w:val="24"/>
+          <w:szCs w:val="28"/>
+          <w:lang w:val="en-GB"/>
+        </w:rPr>
+        <w:t>The last component to be developed will be the Router.</w:t>
+      </w:r>
+    </w:p>
+    <w:p>
+      <w:pPr>
+        <w:spacing w:after="0" w:line="360" w:lineRule="auto"/>
+        <w:ind w:left="1080"/>
+        <w:rPr>
+          <w:rFonts w:ascii="Times New Roman" w:hAnsi="Times New Roman" w:cs="Times New Roman"/>
+          <w:sz w:val="24"/>
+          <w:szCs w:val="28"/>
+          <w:lang w:val="en-GB"/>
+        </w:rPr>
+      </w:pPr>
+      <w:r>
+        <w:rPr>
+          <w:rFonts w:ascii="Times New Roman" w:hAnsi="Times New Roman" w:cs="Times New Roman"/>
+          <w:sz w:val="24"/>
+          <w:szCs w:val="28"/>
+          <w:lang w:val="en-GB"/>
+        </w:rPr>
+        <w:t>As widely described in the previous sections, its main function is to</w:t>
+      </w:r>
+      <w:r>
+        <w:rPr>
+          <w:rFonts w:ascii="Times New Roman" w:hAnsi="Times New Roman" w:cs="Times New Roman"/>
+          <w:sz w:val="24"/>
+          <w:szCs w:val="28"/>
+          <w:lang w:val="en-GB"/>
+        </w:rPr>
+        <w:t xml:space="preserve"> offer </w:t>
+      </w:r>
+      <w:r>
+        <w:rPr>
+          <w:rFonts w:ascii="Times New Roman" w:hAnsi="Times New Roman" w:cs="Times New Roman"/>
+          <w:sz w:val="24"/>
+          <w:szCs w:val="28"/>
+          <w:lang w:val="en-GB"/>
+        </w:rPr>
+        <w:t xml:space="preserve">to </w:t>
+      </w:r>
+      <w:r>
+        <w:rPr>
+          <w:rFonts w:ascii="Times New Roman" w:hAnsi="Times New Roman" w:cs="Times New Roman"/>
+          <w:sz w:val="24"/>
+          <w:szCs w:val="28"/>
+          <w:lang w:val="en-GB"/>
+        </w:rPr>
+        <w:t xml:space="preserve">the </w:t>
+      </w:r>
+      <w:r>
+        <w:rPr>
+          <w:rFonts w:ascii="Times New Roman" w:hAnsi="Times New Roman" w:cs="Times New Roman"/>
+          <w:sz w:val="24"/>
+          <w:szCs w:val="28"/>
+          <w:lang w:val="en-GB"/>
+        </w:rPr>
+        <w:t xml:space="preserve">Clients </w:t>
+      </w:r>
+      <w:r>
+        <w:rPr>
+          <w:rFonts w:ascii="Times New Roman" w:hAnsi="Times New Roman" w:cs="Times New Roman"/>
+          <w:sz w:val="24"/>
+          <w:szCs w:val="28"/>
+          <w:lang w:val="en-GB"/>
+        </w:rPr>
+        <w:t xml:space="preserve">a way to communicate with the modules and services which will be carrying out </w:t>
+      </w:r>
+      <w:r>
+        <w:rPr>
+          <w:rFonts w:ascii="Times New Roman" w:hAnsi="Times New Roman" w:cs="Times New Roman"/>
+          <w:sz w:val="24"/>
+          <w:szCs w:val="28"/>
+          <w:lang w:val="en-GB"/>
+        </w:rPr>
+        <w:t xml:space="preserve">by the Server. </w:t>
+      </w:r>
+    </w:p>
+    <w:p>
+      <w:pPr>
+        <w:spacing w:after="0" w:line="360" w:lineRule="auto"/>
+        <w:ind w:left="1080"/>
+        <w:rPr>
+          <w:rFonts w:ascii="Times New Roman" w:hAnsi="Times New Roman" w:cs="Times New Roman"/>
+          <w:sz w:val="24"/>
+          <w:szCs w:val="28"/>
+          <w:lang w:val="en-GB"/>
+        </w:rPr>
+      </w:pPr>
+      <w:r>
+        <w:rPr>
+          <w:rFonts w:ascii="Times New Roman" w:hAnsi="Times New Roman" w:cs="Times New Roman"/>
+          <w:sz w:val="24"/>
+          <w:szCs w:val="28"/>
+          <w:lang w:val="en-GB"/>
+        </w:rPr>
+        <w:t xml:space="preserve">Since it represents </w:t>
+      </w:r>
+      <w:r>
+        <w:rPr>
+          <w:rFonts w:ascii="Times New Roman" w:hAnsi="Times New Roman" w:cs="Times New Roman"/>
+          <w:sz w:val="24"/>
+          <w:szCs w:val="28"/>
+          <w:lang w:val="en-GB"/>
+        </w:rPr>
+        <w:t>a critical point for the efficient and reliable functioning of the Server, it will</w:t>
+      </w:r>
+      <w:r>
+        <w:rPr>
+          <w:rFonts w:ascii="Times New Roman" w:hAnsi="Times New Roman" w:cs="Times New Roman"/>
+          <w:sz w:val="24"/>
+          <w:szCs w:val="28"/>
+          <w:lang w:val="en-GB"/>
+        </w:rPr>
+        <w:t xml:space="preserve"> be</w:t>
+      </w:r>
+      <w:r>
+        <w:rPr>
+          <w:rFonts w:ascii="Times New Roman" w:hAnsi="Times New Roman" w:cs="Times New Roman"/>
+          <w:sz w:val="24"/>
+          <w:szCs w:val="28"/>
+          <w:lang w:val="en-GB"/>
+        </w:rPr>
+        <w:t xml:space="preserve"> implemented </w:t>
+      </w:r>
+      <w:r>
+        <w:rPr>
+          <w:rFonts w:ascii="Times New Roman" w:hAnsi="Times New Roman" w:cs="Times New Roman"/>
+          <w:sz w:val="24"/>
+          <w:szCs w:val="28"/>
+          <w:lang w:val="en-GB"/>
+        </w:rPr>
+        <w:t>in a</w:t>
+      </w:r>
+      <w:r>
+        <w:rPr>
+          <w:rFonts w:ascii="Times New Roman" w:hAnsi="Times New Roman" w:cs="Times New Roman"/>
+          <w:sz w:val="24"/>
+          <w:szCs w:val="28"/>
+          <w:lang w:val="en-GB"/>
+        </w:rPr>
+        <w:t xml:space="preserve"> </w:t>
+      </w:r>
+      <w:r>
+        <w:rPr>
+          <w:rFonts w:ascii="Times New Roman" w:hAnsi="Times New Roman" w:cs="Times New Roman"/>
+          <w:sz w:val="24"/>
+          <w:szCs w:val="28"/>
+          <w:lang w:val="en-GB"/>
+        </w:rPr>
+        <w:t xml:space="preserve">distributed way, by </w:t>
+      </w:r>
+      <w:r>
+        <w:rPr>
+          <w:rFonts w:ascii="Times New Roman" w:hAnsi="Times New Roman" w:cs="Times New Roman"/>
+          <w:sz w:val="24"/>
+          <w:szCs w:val="28"/>
+          <w:lang w:val="en-GB"/>
+        </w:rPr>
+        <w:t>run</w:t>
+      </w:r>
+      <w:r>
+        <w:rPr>
+          <w:rFonts w:ascii="Times New Roman" w:hAnsi="Times New Roman" w:cs="Times New Roman"/>
+          <w:sz w:val="24"/>
+          <w:szCs w:val="28"/>
+          <w:lang w:val="en-GB"/>
+        </w:rPr>
+        <w:t>ning</w:t>
+      </w:r>
+      <w:r>
+        <w:rPr>
+          <w:rFonts w:ascii="Times New Roman" w:hAnsi="Times New Roman" w:cs="Times New Roman"/>
+          <w:sz w:val="24"/>
+          <w:szCs w:val="28"/>
+          <w:lang w:val="en-GB"/>
+        </w:rPr>
+        <w:t xml:space="preserve"> simultaneously </w:t>
+      </w:r>
+      <w:r>
+        <w:rPr>
+          <w:rFonts w:ascii="Times New Roman" w:hAnsi="Times New Roman" w:cs="Times New Roman"/>
+          <w:sz w:val="24"/>
+          <w:szCs w:val="28"/>
+          <w:lang w:val="en-GB"/>
+        </w:rPr>
+        <w:t xml:space="preserve">the main role </w:t>
+      </w:r>
+      <w:r>
+        <w:rPr>
+          <w:rFonts w:ascii="Times New Roman" w:hAnsi="Times New Roman" w:cs="Times New Roman"/>
+          <w:sz w:val="24"/>
+          <w:szCs w:val="28"/>
+          <w:lang w:val="en-GB"/>
+        </w:rPr>
+        <w:t xml:space="preserve">on </w:t>
+      </w:r>
+      <w:r>
+        <w:rPr>
+          <w:rFonts w:ascii="Times New Roman" w:hAnsi="Times New Roman" w:cs="Times New Roman"/>
+          <w:sz w:val="24"/>
+          <w:szCs w:val="28"/>
+          <w:lang w:val="en-GB"/>
+        </w:rPr>
+        <w:t xml:space="preserve">several </w:t>
+      </w:r>
+      <w:r>
+        <w:rPr>
+          <w:rFonts w:ascii="Times New Roman" w:hAnsi="Times New Roman" w:cs="Times New Roman"/>
+          <w:sz w:val="24"/>
+          <w:szCs w:val="28"/>
+          <w:lang w:val="en-GB"/>
+        </w:rPr>
+        <w:t>independent</w:t>
+      </w:r>
+      <w:r>
+        <w:rPr>
+          <w:rFonts w:ascii="Times New Roman" w:hAnsi="Times New Roman" w:cs="Times New Roman"/>
+          <w:sz w:val="24"/>
+          <w:szCs w:val="28"/>
+          <w:lang w:val="en-GB"/>
+        </w:rPr>
+        <w:t xml:space="preserve"> devices.</w:t>
+      </w:r>
+    </w:p>
+    <w:p>
+      <w:pPr>
+        <w:spacing w:after="0" w:line="360" w:lineRule="auto"/>
+        <w:ind w:left="1080"/>
+        <w:rPr>
+          <w:rFonts w:ascii="Times New Roman" w:hAnsi="Times New Roman" w:cs="Times New Roman"/>
+          <w:sz w:val="24"/>
+          <w:szCs w:val="28"/>
+          <w:lang w:val="en-GB"/>
+        </w:rPr>
+      </w:pPr>
+      <w:r>
+        <w:rPr>
+          <w:rFonts w:ascii="Times New Roman" w:hAnsi="Times New Roman" w:cs="Times New Roman"/>
+          <w:sz w:val="24"/>
+          <w:szCs w:val="28"/>
+          <w:lang w:val="en-GB"/>
+        </w:rPr>
+        <w:t>The communication between the Client and the distributed router system will be handled by a load balancing algorithm.</w:t>
+      </w:r>
+    </w:p>
+    <w:p>
+      <w:pPr>
+        <w:spacing w:after="0" w:line="360" w:lineRule="auto"/>
+        <w:ind w:left="1080"/>
+        <w:rPr>
+          <w:rFonts w:ascii="Times New Roman" w:hAnsi="Times New Roman" w:cs="Times New Roman"/>
+          <w:sz w:val="24"/>
+          <w:szCs w:val="28"/>
+          <w:lang w:val="en-GB"/>
+        </w:rPr>
+      </w:pPr>
+      <w:r>
+        <w:rPr>
+          <w:rFonts w:ascii="Times New Roman" w:hAnsi="Times New Roman" w:cs="Times New Roman"/>
+          <w:sz w:val="24"/>
+          <w:szCs w:val="28"/>
+          <w:lang w:val="en-GB"/>
+        </w:rPr>
+        <w:t>The benefits of Load Balancing are to provide scalability, optimize service reliability and availability and</w:t>
+      </w:r>
+      <w:r>
+        <w:rPr>
+          <w:rFonts w:ascii="Times New Roman" w:hAnsi="Times New Roman" w:cs="Times New Roman"/>
+          <w:sz w:val="24"/>
+          <w:szCs w:val="28"/>
+          <w:lang w:val="en-GB"/>
+        </w:rPr>
+        <w:t xml:space="preserve"> increase overall manageability.</w:t>
+      </w:r>
+    </w:p>
+    <w:p>
+      <w:pPr>
+        <w:spacing w:after="0" w:line="360" w:lineRule="auto"/>
+        <w:ind w:left="1080"/>
+        <w:rPr>
+          <w:rFonts w:ascii="Times New Roman" w:hAnsi="Times New Roman" w:cs="Times New Roman"/>
+          <w:sz w:val="24"/>
+          <w:szCs w:val="28"/>
+          <w:lang w:val="en-GB"/>
+        </w:rPr>
+      </w:pPr>
+    </w:p>
+    <w:p>
+      <w:pPr>
+        <w:pStyle w:val="Titolo2"/>
+        <w:numPr>
+          <w:ilvl w:val="2"/>
+          <w:numId w:val="4"/>
+        </w:numPr>
+        <w:spacing w:before="0" w:line="360" w:lineRule="auto"/>
+        <w:rPr>
+          <w:rFonts w:ascii="Times New Roman" w:hAnsi="Times New Roman" w:cs="Times New Roman"/>
+          <w:b/>
+          <w:color w:val="auto"/>
+          <w:sz w:val="28"/>
+          <w:szCs w:val="24"/>
+          <w:lang w:val="en-GB"/>
+        </w:rPr>
+      </w:pPr>
+      <w:r>
+        <w:rPr>
+          <w:rFonts w:ascii="Times New Roman" w:hAnsi="Times New Roman" w:cs="Times New Roman"/>
+          <w:b/>
+          <w:color w:val="auto"/>
+          <w:sz w:val="28"/>
+          <w:szCs w:val="24"/>
+          <w:lang w:val="en-GB"/>
+        </w:rPr>
+        <w:t>Security and Privacy</w:t>
+      </w:r>
+    </w:p>
+    <w:p>
+      <w:pPr>
+        <w:spacing w:after="0" w:line="360" w:lineRule="auto"/>
+        <w:ind w:left="1080"/>
+        <w:rPr>
+          <w:rFonts w:ascii="Times New Roman" w:hAnsi="Times New Roman" w:cs="Times New Roman"/>
+          <w:sz w:val="24"/>
+          <w:szCs w:val="28"/>
+          <w:lang w:val="en-GB"/>
+        </w:rPr>
+      </w:pPr>
+      <w:r>
+        <w:rPr>
+          <w:rFonts w:ascii="Times New Roman" w:hAnsi="Times New Roman" w:cs="Times New Roman"/>
+          <w:sz w:val="24"/>
+          <w:szCs w:val="28"/>
+          <w:lang w:val="en-GB"/>
+        </w:rPr>
+        <w:t xml:space="preserve">To ensure the security of the TrackMe system every connection with the Clients will be filtered by a Load Balancer Firewall. </w:t>
+      </w:r>
+    </w:p>
+    <w:p>
+      <w:pPr>
+        <w:spacing w:after="0" w:line="360" w:lineRule="auto"/>
+        <w:ind w:left="1080"/>
+        <w:rPr>
+          <w:rFonts w:ascii="Times New Roman" w:hAnsi="Times New Roman" w:cs="Times New Roman"/>
+          <w:sz w:val="24"/>
+          <w:szCs w:val="28"/>
+          <w:lang w:val="en-GB"/>
+        </w:rPr>
+      </w:pPr>
+      <w:r>
+        <w:rPr>
+          <w:rFonts w:ascii="Times New Roman" w:hAnsi="Times New Roman" w:cs="Times New Roman"/>
+          <w:sz w:val="24"/>
+          <w:szCs w:val="28"/>
+          <w:lang w:val="en-GB"/>
+        </w:rPr>
+        <w:t xml:space="preserve">Firewall Load Balancing is a deployment architecture where multiple firewall systems are placed behind Server Load Balancers.  Network traffic through the firewall systems </w:t>
+      </w:r>
+      <w:r>
+        <w:rPr>
+          <w:rFonts w:ascii="Times New Roman" w:hAnsi="Times New Roman" w:cs="Times New Roman"/>
+          <w:sz w:val="24"/>
+          <w:szCs w:val="28"/>
+          <w:lang w:val="en-GB"/>
+        </w:rPr>
+        <w:lastRenderedPageBreak/>
+        <w:t>is load balanced to the group of firewalls providing a scalable and highly available security infrastructure.</w:t>
+      </w:r>
+    </w:p>
+    <w:p>
+      <w:pPr>
+        <w:spacing w:after="0" w:line="360" w:lineRule="auto"/>
+        <w:ind w:left="1080"/>
+        <w:rPr>
+          <w:rFonts w:ascii="Times New Roman" w:hAnsi="Times New Roman" w:cs="Times New Roman"/>
+          <w:sz w:val="24"/>
+          <w:szCs w:val="28"/>
+          <w:lang w:val="en-GB"/>
+        </w:rPr>
+      </w:pPr>
+      <w:r>
+        <w:rPr>
+          <w:rFonts w:ascii="Times New Roman" w:hAnsi="Times New Roman" w:cs="Times New Roman"/>
+          <w:sz w:val="24"/>
+          <w:szCs w:val="28"/>
+          <w:lang w:val="en-GB"/>
+        </w:rPr>
+        <w:t>A Firewall Load Balancing is a</w:t>
+      </w:r>
+      <w:r>
+        <w:rPr>
+          <w:rFonts w:ascii="Times New Roman" w:hAnsi="Times New Roman" w:cs="Times New Roman"/>
+          <w:sz w:val="24"/>
+          <w:szCs w:val="28"/>
+          <w:lang w:val="en-GB"/>
+        </w:rPr>
+        <w:t>n array of firewall systems which are configured in a load balanced configuration</w:t>
+      </w:r>
+      <w:r>
+        <w:rPr>
+          <w:rFonts w:ascii="Times New Roman" w:hAnsi="Times New Roman" w:cs="Times New Roman"/>
+          <w:sz w:val="24"/>
+          <w:szCs w:val="28"/>
+          <w:lang w:val="en-GB"/>
+        </w:rPr>
+        <w:t>.</w:t>
+      </w:r>
+    </w:p>
+    <w:p>
+      <w:pPr>
+        <w:spacing w:after="0" w:line="360" w:lineRule="auto"/>
+        <w:ind w:left="1080"/>
+        <w:rPr>
+          <w:rFonts w:ascii="Times New Roman" w:hAnsi="Times New Roman" w:cs="Times New Roman"/>
+          <w:sz w:val="24"/>
+          <w:szCs w:val="28"/>
+          <w:lang w:val="en-GB"/>
+        </w:rPr>
+      </w:pPr>
+      <w:r>
+        <w:rPr>
+          <w:rFonts w:ascii="Times New Roman" w:hAnsi="Times New Roman" w:cs="Times New Roman"/>
+          <w:sz w:val="24"/>
+          <w:szCs w:val="28"/>
+          <w:lang w:val="en-GB"/>
+        </w:rPr>
+        <w:t>This solution ensures:</w:t>
+      </w:r>
+    </w:p>
+    <w:p>
+      <w:pPr>
+        <w:pStyle w:val="Paragrafoelenco"/>
+        <w:numPr>
+          <w:ilvl w:val="0"/>
+          <w:numId w:val="37"/>
+        </w:numPr>
+        <w:spacing w:after="0" w:line="360" w:lineRule="auto"/>
+        <w:rPr>
+          <w:rFonts w:ascii="Times New Roman" w:hAnsi="Times New Roman" w:cs="Times New Roman"/>
+          <w:sz w:val="24"/>
+          <w:szCs w:val="28"/>
+          <w:lang w:val="en-GB"/>
+        </w:rPr>
+      </w:pPr>
+      <w:r>
+        <w:rPr>
+          <w:rFonts w:ascii="Times New Roman" w:hAnsi="Times New Roman" w:cs="Times New Roman"/>
+          <w:sz w:val="24"/>
+          <w:szCs w:val="28"/>
+          <w:lang w:val="en-GB"/>
+        </w:rPr>
+        <w:t xml:space="preserve">Scalability: </w:t>
+      </w:r>
+      <w:r>
+        <w:rPr>
+          <w:rFonts w:ascii="Times New Roman" w:hAnsi="Times New Roman" w:cs="Times New Roman"/>
+          <w:sz w:val="24"/>
+          <w:szCs w:val="28"/>
+          <w:lang w:val="en-GB"/>
+        </w:rPr>
+        <w:t>additional firewalls can be added dynamically to increase capacity. Firewall capacity can be added live without affecting the existing firewall systems</w:t>
+      </w:r>
+    </w:p>
+    <w:p>
+      <w:pPr>
+        <w:pStyle w:val="Paragrafoelenco"/>
+        <w:numPr>
+          <w:ilvl w:val="0"/>
+          <w:numId w:val="37"/>
+        </w:numPr>
+        <w:spacing w:after="0" w:line="360" w:lineRule="auto"/>
+        <w:rPr>
+          <w:rFonts w:ascii="Times New Roman" w:hAnsi="Times New Roman" w:cs="Times New Roman"/>
+          <w:sz w:val="24"/>
+          <w:szCs w:val="28"/>
+          <w:lang w:val="en-GB"/>
+        </w:rPr>
+      </w:pPr>
+      <w:r>
+        <w:rPr>
+          <w:rFonts w:ascii="Times New Roman" w:hAnsi="Times New Roman" w:cs="Times New Roman"/>
+          <w:sz w:val="24"/>
+          <w:szCs w:val="28"/>
+          <w:lang w:val="en-GB"/>
+        </w:rPr>
+        <w:t>Reliability: w</w:t>
+      </w:r>
+      <w:r>
+        <w:rPr>
+          <w:rFonts w:ascii="Times New Roman" w:hAnsi="Times New Roman" w:cs="Times New Roman"/>
+          <w:sz w:val="24"/>
+          <w:szCs w:val="28"/>
+          <w:lang w:val="en-GB"/>
+        </w:rPr>
+        <w:t>hen multiple firewalls are load balanced, any single firewall failure does not cause serious outages</w:t>
+      </w:r>
+    </w:p>
+    <w:p>
+      <w:pPr>
+        <w:pStyle w:val="Paragrafoelenco"/>
+        <w:numPr>
+          <w:ilvl w:val="0"/>
+          <w:numId w:val="37"/>
+        </w:numPr>
+        <w:spacing w:after="0" w:line="360" w:lineRule="auto"/>
+        <w:rPr>
+          <w:rFonts w:ascii="Times New Roman" w:hAnsi="Times New Roman" w:cs="Times New Roman"/>
+          <w:sz w:val="24"/>
+          <w:szCs w:val="28"/>
+          <w:lang w:val="en-GB"/>
+        </w:rPr>
+      </w:pPr>
+      <w:r>
+        <w:rPr>
+          <w:rFonts w:ascii="Times New Roman" w:hAnsi="Times New Roman" w:cs="Times New Roman"/>
+          <w:sz w:val="24"/>
+          <w:szCs w:val="28"/>
+          <w:lang w:val="en-GB"/>
+        </w:rPr>
+        <w:t>Maintainability: f</w:t>
+      </w:r>
+      <w:r>
+        <w:rPr>
+          <w:rFonts w:ascii="Times New Roman" w:hAnsi="Times New Roman" w:cs="Times New Roman"/>
+          <w:sz w:val="24"/>
+          <w:szCs w:val="28"/>
+          <w:lang w:val="en-GB"/>
+        </w:rPr>
+        <w:t xml:space="preserve">irewall maintenance is </w:t>
+      </w:r>
+      <w:r>
+        <w:rPr>
+          <w:rFonts w:ascii="Times New Roman" w:hAnsi="Times New Roman" w:cs="Times New Roman"/>
+          <w:sz w:val="24"/>
+          <w:szCs w:val="28"/>
+          <w:lang w:val="en-GB"/>
+        </w:rPr>
+        <w:t xml:space="preserve">easier </w:t>
+      </w:r>
+      <w:r>
+        <w:rPr>
+          <w:rFonts w:ascii="Times New Roman" w:hAnsi="Times New Roman" w:cs="Times New Roman"/>
+          <w:sz w:val="24"/>
+          <w:szCs w:val="28"/>
+          <w:lang w:val="en-GB"/>
+        </w:rPr>
+        <w:t xml:space="preserve">in </w:t>
+      </w:r>
+      <w:r>
+        <w:rPr>
+          <w:rFonts w:ascii="Times New Roman" w:hAnsi="Times New Roman" w:cs="Times New Roman"/>
+          <w:sz w:val="24"/>
+          <w:szCs w:val="28"/>
+          <w:lang w:val="en-GB"/>
+        </w:rPr>
+        <w:t>the load balanced environments than in the non-load balanced ones, where c</w:t>
+      </w:r>
+      <w:r>
+        <w:rPr>
+          <w:rFonts w:ascii="Times New Roman" w:hAnsi="Times New Roman" w:cs="Times New Roman"/>
+          <w:sz w:val="24"/>
+          <w:szCs w:val="28"/>
+          <w:lang w:val="en-GB"/>
+        </w:rPr>
+        <w:t xml:space="preserve">hanging security policies </w:t>
+      </w:r>
+      <w:r>
+        <w:rPr>
+          <w:rFonts w:ascii="Times New Roman" w:hAnsi="Times New Roman" w:cs="Times New Roman"/>
+          <w:sz w:val="24"/>
+          <w:szCs w:val="28"/>
+          <w:lang w:val="en-GB"/>
+        </w:rPr>
+        <w:t>can easily cause unforeseen issues and outages.</w:t>
+      </w:r>
+    </w:p>
+    <w:p>
+      <w:pPr>
+        <w:pStyle w:val="Paragrafoelenco"/>
+        <w:spacing w:after="0" w:line="360" w:lineRule="auto"/>
+        <w:ind w:left="1800"/>
+        <w:rPr>
+          <w:rFonts w:ascii="Times New Roman" w:hAnsi="Times New Roman" w:cs="Times New Roman"/>
+          <w:sz w:val="24"/>
+          <w:szCs w:val="28"/>
+          <w:lang w:val="en-GB"/>
+        </w:rPr>
+      </w:pPr>
+    </w:p>
+    <w:p>
+      <w:pPr>
+        <w:spacing w:after="0" w:line="360" w:lineRule="auto"/>
+        <w:ind w:left="1080"/>
+        <w:rPr>
+          <w:rFonts w:ascii="Times New Roman" w:hAnsi="Times New Roman" w:cs="Times New Roman"/>
+          <w:sz w:val="24"/>
+          <w:szCs w:val="28"/>
+          <w:lang w:val="en-GB"/>
+        </w:rPr>
+      </w:pPr>
+      <w:r>
+        <w:rPr>
+          <w:rFonts w:ascii="Times New Roman" w:hAnsi="Times New Roman" w:cs="Times New Roman"/>
+          <w:sz w:val="24"/>
+          <w:szCs w:val="28"/>
+          <w:lang w:val="en-GB"/>
+        </w:rPr>
+        <w:t>Finally, a simple firewall device will be implemented between the Server and the DataBase for ensuring the correct security of the data flow.</w:t>
+      </w:r>
+    </w:p>
+    <w:p>
+      <w:pPr>
+        <w:spacing w:after="0" w:line="360" w:lineRule="auto"/>
+        <w:ind w:left="1080"/>
+        <w:rPr>
+          <w:rFonts w:ascii="Times New Roman" w:hAnsi="Times New Roman" w:cs="Times New Roman"/>
+          <w:sz w:val="24"/>
+          <w:szCs w:val="28"/>
+          <w:lang w:val="en-GB"/>
+        </w:rPr>
+      </w:pPr>
+    </w:p>
+    <w:p>
+      <w:pPr>
+        <w:pStyle w:val="Titolo2"/>
+        <w:numPr>
+          <w:ilvl w:val="1"/>
+          <w:numId w:val="4"/>
+        </w:numPr>
+        <w:spacing w:before="0" w:line="360" w:lineRule="auto"/>
+        <w:rPr>
+          <w:rFonts w:ascii="Times New Roman" w:hAnsi="Times New Roman" w:cs="Times New Roman"/>
+          <w:b/>
+          <w:color w:val="auto"/>
+          <w:sz w:val="28"/>
+          <w:szCs w:val="24"/>
+          <w:lang w:val="en-GB"/>
+        </w:rPr>
+      </w:pPr>
+      <w:r>
+        <w:rPr>
+          <w:rFonts w:ascii="Times New Roman" w:hAnsi="Times New Roman" w:cs="Times New Roman"/>
+          <w:b/>
+          <w:color w:val="auto"/>
+          <w:sz w:val="28"/>
+          <w:szCs w:val="24"/>
+          <w:lang w:val="en-GB"/>
+        </w:rPr>
+        <w:t>Integration and testing</w:t>
+      </w:r>
+    </w:p>
+    <w:p>
+      <w:pPr>
+        <w:rPr>
+          <w:lang w:val="en-GB"/>
+        </w:rPr>
+      </w:pPr>
+      <w:bookmarkStart w:id="31" w:name="_GoBack"/>
+      <w:bookmarkEnd w:id="31"/>
+    </w:p>
+    <w:p>
+      <w:pPr>
+        <w:pStyle w:val="Paragrafoelenco"/>
+        <w:spacing w:after="0" w:line="360" w:lineRule="auto"/>
+        <w:ind w:left="1800"/>
+        <w:rPr>
+          <w:rFonts w:ascii="Times New Roman" w:hAnsi="Times New Roman" w:cs="Times New Roman"/>
+          <w:sz w:val="24"/>
+          <w:szCs w:val="28"/>
+          <w:lang w:val="en-GB"/>
+        </w:rPr>
+      </w:pPr>
     </w:p>
     <w:p>
       <w:pPr>
@@ -19971,7 +22013,7 @@
           <w:lang w:val="en-GB"/>
         </w:rPr>
       </w:pPr>
-      <w:bookmarkStart w:id="31" w:name="_Toc532069485"/>
+      <w:bookmarkStart w:id="32" w:name="_Toc532069485"/>
       <w:r>
         <w:rPr>
           <w:rFonts w:ascii="Times New Roman" w:hAnsi="Times New Roman" w:cs="Times New Roman"/>
@@ -19982,7 +22024,7 @@
         </w:rPr>
         <w:t>Effort Spent</w:t>
       </w:r>
-      <w:bookmarkEnd w:id="31"/>
+      <w:bookmarkEnd w:id="32"/>
     </w:p>
     <w:p>
       <w:pPr>
@@ -20074,7 +22116,7 @@
           <w:lang w:val="en-GB"/>
         </w:rPr>
       </w:pPr>
-      <w:bookmarkStart w:id="32" w:name="_Toc532069486"/>
+      <w:bookmarkStart w:id="33" w:name="_Toc532069486"/>
       <w:r>
         <w:rPr>
           <w:rFonts w:ascii="Times New Roman" w:hAnsi="Times New Roman" w:cs="Times New Roman"/>
@@ -20085,7 +22127,7 @@
         </w:rPr>
         <w:t>References</w:t>
       </w:r>
-      <w:bookmarkEnd w:id="32"/>
+      <w:bookmarkEnd w:id="33"/>
     </w:p>
     <w:p>
       <w:pPr>
@@ -20156,6 +22198,15 @@
         </w:rPr>
         <w:t>RASD document</w:t>
       </w:r>
+      <w:r>
+        <w:rPr>
+          <w:rFonts w:ascii="Times New Roman" w:hAnsi="Times New Roman" w:cs="Times New Roman"/>
+          <w:sz w:val="24"/>
+          <w:szCs w:val="32"/>
+          <w:lang w:val="en-GB"/>
+        </w:rPr>
+        <w:t>s (version 1.0 and 1.1)</w:t>
+      </w:r>
     </w:p>
     <w:p>
       <w:pPr>
@@ -20198,7 +22249,25 @@
           <w:szCs w:val="32"/>
           <w:lang w:val="en-GB"/>
         </w:rPr>
-        <w:t>” and more previous documents.</w:t>
+        <w:t xml:space="preserve">” and more previous </w:t>
+      </w:r>
+      <w:r>
+        <w:rPr>
+          <w:rFonts w:ascii="Times New Roman" w:hAnsi="Times New Roman" w:cs="Times New Roman"/>
+          <w:sz w:val="24"/>
+          <w:szCs w:val="32"/>
+          <w:lang w:val="en-GB"/>
+        </w:rPr>
+        <w:t>DDs</w:t>
+      </w:r>
+      <w:r>
+        <w:rPr>
+          <w:rFonts w:ascii="Times New Roman" w:hAnsi="Times New Roman" w:cs="Times New Roman"/>
+          <w:sz w:val="24"/>
+          <w:szCs w:val="32"/>
+          <w:lang w:val="en-GB"/>
+        </w:rPr>
+        <w:t>.</w:t>
       </w:r>
     </w:p>
     <w:p>
@@ -20487,6 +22556,119 @@
     </w:lvl>
   </w:abstractNum>
   <w:abstractNum w:abstractNumId="1" w15:restartNumberingAfterBreak="0">
+    <w:nsid w:val="056E7891"/>
+    <w:multiLevelType w:val="hybridMultilevel"/>
+    <w:tmpl w:val="3B4E7712"/>
+    <w:lvl w:ilvl="0" w:tplc="04100005">
+      <w:start w:val="1"/>
+      <w:numFmt w:val="bullet"/>
+      <w:lvlText w:val=""/>
+      <w:lvlJc w:val="left"/>
+      <w:pPr>
+        <w:ind w:left="1800" w:hanging="360"/>
+      </w:pPr>
+      <w:rPr>
+        <w:rFonts w:ascii="Wingdings" w:hAnsi="Wingdings" w:hint="default"/>
+      </w:rPr>
+    </w:lvl>
+    <w:lvl w:ilvl="1" w:tplc="04100003" w:tentative="1">
+      <w:start w:val="1"/>
+      <w:numFmt w:val="bullet"/>
+      <w:lvlText w:val="o"/>
+      <w:lvlJc w:val="left"/>
+      <w:pPr>
+        <w:ind w:left="2520" w:hanging="360"/>
+      </w:pPr>
+      <w:rPr>
+        <w:rFonts w:ascii="Courier New" w:hAnsi="Courier New" w:cs="Courier New" w:hint="default"/>
+      </w:rPr>
+    </w:lvl>
+    <w:lvl w:ilvl="2" w:tplc="04100005" w:tentative="1">
+      <w:start w:val="1"/>
+      <w:numFmt w:val="bullet"/>
+      <w:lvlText w:val=""/>
+      <w:lvlJc w:val="left"/>
+      <w:pPr>
+        <w:ind w:left="3240" w:hanging="360"/>
+      </w:pPr>
+      <w:rPr>
+        <w:rFonts w:ascii="Wingdings" w:hAnsi="Wingdings" w:hint="default"/>
+      </w:rPr>
+    </w:lvl>
+    <w:lvl w:ilvl="3" w:tplc="04100001" w:tentative="1">
+      <w:start w:val="1"/>
+      <w:numFmt w:val="bullet"/>
+      <w:lvlText w:val=""/>
+      <w:lvlJc w:val="left"/>
+      <w:pPr>
+        <w:ind w:left="3960" w:hanging="360"/>
+      </w:pPr>
+      <w:rPr>
+        <w:rFonts w:ascii="Symbol" w:hAnsi="Symbol" w:hint="default"/>
+      </w:rPr>
+    </w:lvl>
+    <w:lvl w:ilvl="4" w:tplc="04100003" w:tentative="1">
+      <w:start w:val="1"/>
+      <w:numFmt w:val="bullet"/>
+      <w:lvlText w:val="o"/>
+      <w:lvlJc w:val="left"/>
+      <w:pPr>
+        <w:ind w:left="4680" w:hanging="360"/>
+      </w:pPr>
+      <w:rPr>
+        <w:rFonts w:ascii="Courier New" w:hAnsi="Courier New" w:cs="Courier New" w:hint="default"/>
+      </w:rPr>
+    </w:lvl>
+    <w:lvl w:ilvl="5" w:tplc="04100005" w:tentative="1">
+      <w:start w:val="1"/>
+      <w:numFmt w:val="bullet"/>
+      <w:lvlText w:val=""/>
+      <w:lvlJc w:val="left"/>
+      <w:pPr>
+        <w:ind w:left="5400" w:hanging="360"/>
+      </w:pPr>
+      <w:rPr>
+        <w:rFonts w:ascii="Wingdings" w:hAnsi="Wingdings" w:hint="default"/>
+      </w:rPr>
+    </w:lvl>
+    <w:lvl w:ilvl="6" w:tplc="04100001" w:tentative="1">
+      <w:start w:val="1"/>
+      <w:numFmt w:val="bullet"/>
+      <w:lvlText w:val=""/>
+      <w:lvlJc w:val="left"/>
+      <w:pPr>
+        <w:ind w:left="6120" w:hanging="360"/>
+      </w:pPr>
+      <w:rPr>
+        <w:rFonts w:ascii="Symbol" w:hAnsi="Symbol" w:hint="default"/>
+      </w:rPr>
+    </w:lvl>
+    <w:lvl w:ilvl="7" w:tplc="04100003" w:tentative="1">
+      <w:start w:val="1"/>
+      <w:numFmt w:val="bullet"/>
+      <w:lvlText w:val="o"/>
+      <w:lvlJc w:val="left"/>
+      <w:pPr>
+        <w:ind w:left="6840" w:hanging="360"/>
+      </w:pPr>
+      <w:rPr>
+        <w:rFonts w:ascii="Courier New" w:hAnsi="Courier New" w:cs="Courier New" w:hint="default"/>
+      </w:rPr>
+    </w:lvl>
+    <w:lvl w:ilvl="8" w:tplc="04100005" w:tentative="1">
+      <w:start w:val="1"/>
+      <w:numFmt w:val="bullet"/>
+      <w:lvlText w:val=""/>
+      <w:lvlJc w:val="left"/>
+      <w:pPr>
+        <w:ind w:left="7560" w:hanging="360"/>
+      </w:pPr>
+      <w:rPr>
+        <w:rFonts w:ascii="Wingdings" w:hAnsi="Wingdings" w:hint="default"/>
+      </w:rPr>
+    </w:lvl>
+  </w:abstractNum>
+  <w:abstractNum w:abstractNumId="2" w15:restartNumberingAfterBreak="0">
     <w:nsid w:val="07824954"/>
     <w:multiLevelType w:val="hybridMultilevel"/>
     <w:tmpl w:val="C1AECC68"/>
@@ -20599,7 +22781,7 @@
       </w:rPr>
     </w:lvl>
   </w:abstractNum>
-  <w:abstractNum w:abstractNumId="2" w15:restartNumberingAfterBreak="0">
+  <w:abstractNum w:abstractNumId="3" w15:restartNumberingAfterBreak="0">
     <w:nsid w:val="1239376E"/>
     <w:multiLevelType w:val="hybridMultilevel"/>
     <w:tmpl w:val="14DE07A2"/>
@@ -20712,7 +22894,7 @@
       </w:rPr>
     </w:lvl>
   </w:abstractNum>
-  <w:abstractNum w:abstractNumId="3" w15:restartNumberingAfterBreak="0">
+  <w:abstractNum w:abstractNumId="4" w15:restartNumberingAfterBreak="0">
     <w:nsid w:val="13235433"/>
     <w:multiLevelType w:val="hybridMultilevel"/>
     <w:tmpl w:val="DFE010B2"/>
@@ -20825,7 +23007,7 @@
       </w:rPr>
     </w:lvl>
   </w:abstractNum>
-  <w:abstractNum w:abstractNumId="4" w15:restartNumberingAfterBreak="0">
+  <w:abstractNum w:abstractNumId="5" w15:restartNumberingAfterBreak="0">
     <w:nsid w:val="14BD3A4F"/>
     <w:multiLevelType w:val="hybridMultilevel"/>
     <w:tmpl w:val="821841AA"/>
@@ -20937,7 +23119,7 @@
       </w:rPr>
     </w:lvl>
   </w:abstractNum>
-  <w:abstractNum w:abstractNumId="5" w15:restartNumberingAfterBreak="0">
+  <w:abstractNum w:abstractNumId="6" w15:restartNumberingAfterBreak="0">
     <w:nsid w:val="19840D44"/>
     <w:multiLevelType w:val="hybridMultilevel"/>
     <w:tmpl w:val="37BECEF6"/>
@@ -21050,7 +23232,7 @@
       </w:rPr>
     </w:lvl>
   </w:abstractNum>
-  <w:abstractNum w:abstractNumId="6" w15:restartNumberingAfterBreak="0">
+  <w:abstractNum w:abstractNumId="7" w15:restartNumberingAfterBreak="0">
     <w:nsid w:val="222C3698"/>
     <w:multiLevelType w:val="multilevel"/>
     <w:tmpl w:val="B2248764"/>
@@ -21140,7 +23322,7 @@
       </w:pPr>
     </w:lvl>
   </w:abstractNum>
-  <w:abstractNum w:abstractNumId="7" w15:restartNumberingAfterBreak="0">
+  <w:abstractNum w:abstractNumId="8" w15:restartNumberingAfterBreak="0">
     <w:nsid w:val="23651E9B"/>
     <w:multiLevelType w:val="hybridMultilevel"/>
     <w:tmpl w:val="CF1E3EE0"/>
@@ -21253,7 +23435,7 @@
       </w:rPr>
     </w:lvl>
   </w:abstractNum>
-  <w:abstractNum w:abstractNumId="8" w15:restartNumberingAfterBreak="0">
+  <w:abstractNum w:abstractNumId="9" w15:restartNumberingAfterBreak="0">
     <w:nsid w:val="24562D4E"/>
     <w:multiLevelType w:val="hybridMultilevel"/>
     <w:tmpl w:val="868872D6"/>
@@ -21366,7 +23548,7 @@
       </w:rPr>
     </w:lvl>
   </w:abstractNum>
-  <w:abstractNum w:abstractNumId="9" w15:restartNumberingAfterBreak="0">
+  <w:abstractNum w:abstractNumId="10" w15:restartNumberingAfterBreak="0">
     <w:nsid w:val="273D1809"/>
     <w:multiLevelType w:val="hybridMultilevel"/>
     <w:tmpl w:val="F0C41A5C"/>
@@ -21479,7 +23661,7 @@
       </w:rPr>
     </w:lvl>
   </w:abstractNum>
-  <w:abstractNum w:abstractNumId="10" w15:restartNumberingAfterBreak="0">
+  <w:abstractNum w:abstractNumId="11" w15:restartNumberingAfterBreak="0">
     <w:nsid w:val="2A70396B"/>
     <w:multiLevelType w:val="hybridMultilevel"/>
     <w:tmpl w:val="2A382106"/>
@@ -21568,7 +23750,7 @@
       </w:pPr>
     </w:lvl>
   </w:abstractNum>
-  <w:abstractNum w:abstractNumId="11" w15:restartNumberingAfterBreak="0">
+  <w:abstractNum w:abstractNumId="12" w15:restartNumberingAfterBreak="0">
     <w:nsid w:val="2B5403C7"/>
     <w:multiLevelType w:val="hybridMultilevel"/>
     <w:tmpl w:val="5742079A"/>
@@ -21681,7 +23863,7 @@
       </w:rPr>
     </w:lvl>
   </w:abstractNum>
-  <w:abstractNum w:abstractNumId="12" w15:restartNumberingAfterBreak="0">
+  <w:abstractNum w:abstractNumId="13" w15:restartNumberingAfterBreak="0">
     <w:nsid w:val="2DCB0455"/>
     <w:multiLevelType w:val="hybridMultilevel"/>
     <w:tmpl w:val="6A78EC3A"/>
@@ -21794,7 +23976,7 @@
       </w:rPr>
     </w:lvl>
   </w:abstractNum>
-  <w:abstractNum w:abstractNumId="13" w15:restartNumberingAfterBreak="0">
+  <w:abstractNum w:abstractNumId="14" w15:restartNumberingAfterBreak="0">
     <w:nsid w:val="32B211E8"/>
     <w:multiLevelType w:val="hybridMultilevel"/>
     <w:tmpl w:val="34724AC8"/>
@@ -21907,7 +24089,7 @@
       </w:rPr>
     </w:lvl>
   </w:abstractNum>
-  <w:abstractNum w:abstractNumId="14" w15:restartNumberingAfterBreak="0">
+  <w:abstractNum w:abstractNumId="15" w15:restartNumberingAfterBreak="0">
     <w:nsid w:val="33CE16B3"/>
     <w:multiLevelType w:val="multilevel"/>
     <w:tmpl w:val="2CBC71C2"/>
@@ -22000,7 +24182,7 @@
       </w:pPr>
     </w:lvl>
   </w:abstractNum>
-  <w:abstractNum w:abstractNumId="15" w15:restartNumberingAfterBreak="0">
+  <w:abstractNum w:abstractNumId="16" w15:restartNumberingAfterBreak="0">
     <w:nsid w:val="35B4082C"/>
     <w:multiLevelType w:val="hybridMultilevel"/>
     <w:tmpl w:val="892848FC"/>
@@ -22114,7 +24296,7 @@
       </w:rPr>
     </w:lvl>
   </w:abstractNum>
-  <w:abstractNum w:abstractNumId="16" w15:restartNumberingAfterBreak="0">
+  <w:abstractNum w:abstractNumId="17" w15:restartNumberingAfterBreak="0">
     <w:nsid w:val="366036F1"/>
     <w:multiLevelType w:val="hybridMultilevel"/>
     <w:tmpl w:val="04EC189C"/>
@@ -22227,7 +24409,7 @@
       </w:rPr>
     </w:lvl>
   </w:abstractNum>
-  <w:abstractNum w:abstractNumId="17" w15:restartNumberingAfterBreak="0">
+  <w:abstractNum w:abstractNumId="18" w15:restartNumberingAfterBreak="0">
     <w:nsid w:val="36DC4D0F"/>
     <w:multiLevelType w:val="hybridMultilevel"/>
     <w:tmpl w:val="D810721A"/>
@@ -22340,7 +24522,7 @@
       </w:rPr>
     </w:lvl>
   </w:abstractNum>
-  <w:abstractNum w:abstractNumId="18" w15:restartNumberingAfterBreak="0">
+  <w:abstractNum w:abstractNumId="19" w15:restartNumberingAfterBreak="0">
     <w:nsid w:val="37405DE6"/>
     <w:multiLevelType w:val="hybridMultilevel"/>
     <w:tmpl w:val="F454064C"/>
@@ -22430,7 +24612,120 @@
       </w:pPr>
     </w:lvl>
   </w:abstractNum>
-  <w:abstractNum w:abstractNumId="19" w15:restartNumberingAfterBreak="0">
+  <w:abstractNum w:abstractNumId="20" w15:restartNumberingAfterBreak="0">
+    <w:nsid w:val="49FE657D"/>
+    <w:multiLevelType w:val="hybridMultilevel"/>
+    <w:tmpl w:val="7BD07C1C"/>
+    <w:lvl w:ilvl="0" w:tplc="04100005">
+      <w:start w:val="1"/>
+      <w:numFmt w:val="bullet"/>
+      <w:lvlText w:val=""/>
+      <w:lvlJc w:val="left"/>
+      <w:pPr>
+        <w:ind w:left="1800" w:hanging="360"/>
+      </w:pPr>
+      <w:rPr>
+        <w:rFonts w:ascii="Wingdings" w:hAnsi="Wingdings" w:hint="default"/>
+      </w:rPr>
+    </w:lvl>
+    <w:lvl w:ilvl="1" w:tplc="04100003" w:tentative="1">
+      <w:start w:val="1"/>
+      <w:numFmt w:val="bullet"/>
+      <w:lvlText w:val="o"/>
+      <w:lvlJc w:val="left"/>
+      <w:pPr>
+        <w:ind w:left="2520" w:hanging="360"/>
+      </w:pPr>
+      <w:rPr>
+        <w:rFonts w:ascii="Courier New" w:hAnsi="Courier New" w:cs="Courier New" w:hint="default"/>
+      </w:rPr>
+    </w:lvl>
+    <w:lvl w:ilvl="2" w:tplc="04100005" w:tentative="1">
+      <w:start w:val="1"/>
+      <w:numFmt w:val="bullet"/>
+      <w:lvlText w:val=""/>
+      <w:lvlJc w:val="left"/>
+      <w:pPr>
+        <w:ind w:left="3240" w:hanging="360"/>
+      </w:pPr>
+      <w:rPr>
+        <w:rFonts w:ascii="Wingdings" w:hAnsi="Wingdings" w:hint="default"/>
+      </w:rPr>
+    </w:lvl>
+    <w:lvl w:ilvl="3" w:tplc="04100001" w:tentative="1">
+      <w:start w:val="1"/>
+      <w:numFmt w:val="bullet"/>
+      <w:lvlText w:val=""/>
+      <w:lvlJc w:val="left"/>
+      <w:pPr>
+        <w:ind w:left="3960" w:hanging="360"/>
+      </w:pPr>
+      <w:rPr>
+        <w:rFonts w:ascii="Symbol" w:hAnsi="Symbol" w:hint="default"/>
+      </w:rPr>
+    </w:lvl>
+    <w:lvl w:ilvl="4" w:tplc="04100003" w:tentative="1">
+      <w:start w:val="1"/>
+      <w:numFmt w:val="bullet"/>
+      <w:lvlText w:val="o"/>
+      <w:lvlJc w:val="left"/>
+      <w:pPr>
+        <w:ind w:left="4680" w:hanging="360"/>
+      </w:pPr>
+      <w:rPr>
+        <w:rFonts w:ascii="Courier New" w:hAnsi="Courier New" w:cs="Courier New" w:hint="default"/>
+      </w:rPr>
+    </w:lvl>
+    <w:lvl w:ilvl="5" w:tplc="04100005" w:tentative="1">
+      <w:start w:val="1"/>
+      <w:numFmt w:val="bullet"/>
+      <w:lvlText w:val=""/>
+      <w:lvlJc w:val="left"/>
+      <w:pPr>
+        <w:ind w:left="5400" w:hanging="360"/>
+      </w:pPr>
+      <w:rPr>
+        <w:rFonts w:ascii="Wingdings" w:hAnsi="Wingdings" w:hint="default"/>
+      </w:rPr>
+    </w:lvl>
+    <w:lvl w:ilvl="6" w:tplc="04100001" w:tentative="1">
+      <w:start w:val="1"/>
+      <w:numFmt w:val="bullet"/>
+      <w:lvlText w:val=""/>
+      <w:lvlJc w:val="left"/>
+      <w:pPr>
+        <w:ind w:left="6120" w:hanging="360"/>
+      </w:pPr>
+      <w:rPr>
+        <w:rFonts w:ascii="Symbol" w:hAnsi="Symbol" w:hint="default"/>
+      </w:rPr>
+    </w:lvl>
+    <w:lvl w:ilvl="7" w:tplc="04100003" w:tentative="1">
+      <w:start w:val="1"/>
+      <w:numFmt w:val="bullet"/>
+      <w:lvlText w:val="o"/>
+      <w:lvlJc w:val="left"/>
+      <w:pPr>
+        <w:ind w:left="6840" w:hanging="360"/>
+      </w:pPr>
+      <w:rPr>
+        <w:rFonts w:ascii="Courier New" w:hAnsi="Courier New" w:cs="Courier New" w:hint="default"/>
+      </w:rPr>
+    </w:lvl>
+    <w:lvl w:ilvl="8" w:tplc="04100005" w:tentative="1">
+      <w:start w:val="1"/>
+      <w:numFmt w:val="bullet"/>
+      <w:lvlText w:val=""/>
+      <w:lvlJc w:val="left"/>
+      <w:pPr>
+        <w:ind w:left="7560" w:hanging="360"/>
+      </w:pPr>
+      <w:rPr>
+        <w:rFonts w:ascii="Wingdings" w:hAnsi="Wingdings" w:hint="default"/>
+      </w:rPr>
+    </w:lvl>
+  </w:abstractNum>
+  <w:abstractNum w:abstractNumId="21" w15:restartNumberingAfterBreak="0">
     <w:nsid w:val="4A9E62CC"/>
     <w:multiLevelType w:val="multilevel"/>
     <w:tmpl w:val="E1DE8488"/>
@@ -22579,7 +24874,7 @@
       </w:rPr>
     </w:lvl>
   </w:abstractNum>
-  <w:abstractNum w:abstractNumId="20" w15:restartNumberingAfterBreak="0">
+  <w:abstractNum w:abstractNumId="22" w15:restartNumberingAfterBreak="0">
     <w:nsid w:val="4E7F310D"/>
     <w:multiLevelType w:val="hybridMultilevel"/>
     <w:tmpl w:val="F454064C"/>
@@ -22669,7 +24964,120 @@
       </w:pPr>
     </w:lvl>
   </w:abstractNum>
-  <w:abstractNum w:abstractNumId="21" w15:restartNumberingAfterBreak="0">
+  <w:abstractNum w:abstractNumId="23" w15:restartNumberingAfterBreak="0">
+    <w:nsid w:val="4F69483A"/>
+    <w:multiLevelType w:val="hybridMultilevel"/>
+    <w:tmpl w:val="3C0C1EC8"/>
+    <w:lvl w:ilvl="0" w:tplc="04100005">
+      <w:start w:val="1"/>
+      <w:numFmt w:val="bullet"/>
+      <w:lvlText w:val=""/>
+      <w:lvlJc w:val="left"/>
+      <w:pPr>
+        <w:ind w:left="1800" w:hanging="360"/>
+      </w:pPr>
+      <w:rPr>
+        <w:rFonts w:ascii="Wingdings" w:hAnsi="Wingdings" w:hint="default"/>
+      </w:rPr>
+    </w:lvl>
+    <w:lvl w:ilvl="1" w:tplc="04100003" w:tentative="1">
+      <w:start w:val="1"/>
+      <w:numFmt w:val="bullet"/>
+      <w:lvlText w:val="o"/>
+      <w:lvlJc w:val="left"/>
+      <w:pPr>
+        <w:ind w:left="2520" w:hanging="360"/>
+      </w:pPr>
+      <w:rPr>
+        <w:rFonts w:ascii="Courier New" w:hAnsi="Courier New" w:cs="Courier New" w:hint="default"/>
+      </w:rPr>
+    </w:lvl>
+    <w:lvl w:ilvl="2" w:tplc="04100005" w:tentative="1">
+      <w:start w:val="1"/>
+      <w:numFmt w:val="bullet"/>
+      <w:lvlText w:val=""/>
+      <w:lvlJc w:val="left"/>
+      <w:pPr>
+        <w:ind w:left="3240" w:hanging="360"/>
+      </w:pPr>
+      <w:rPr>
+        <w:rFonts w:ascii="Wingdings" w:hAnsi="Wingdings" w:hint="default"/>
+      </w:rPr>
+    </w:lvl>
+    <w:lvl w:ilvl="3" w:tplc="04100001" w:tentative="1">
+      <w:start w:val="1"/>
+      <w:numFmt w:val="bullet"/>
+      <w:lvlText w:val=""/>
+      <w:lvlJc w:val="left"/>
+      <w:pPr>
+        <w:ind w:left="3960" w:hanging="360"/>
+      </w:pPr>
+      <w:rPr>
+        <w:rFonts w:ascii="Symbol" w:hAnsi="Symbol" w:hint="default"/>
+      </w:rPr>
+    </w:lvl>
+    <w:lvl w:ilvl="4" w:tplc="04100003" w:tentative="1">
+      <w:start w:val="1"/>
+      <w:numFmt w:val="bullet"/>
+      <w:lvlText w:val="o"/>
+      <w:lvlJc w:val="left"/>
+      <w:pPr>
+        <w:ind w:left="4680" w:hanging="360"/>
+      </w:pPr>
+      <w:rPr>
+        <w:rFonts w:ascii="Courier New" w:hAnsi="Courier New" w:cs="Courier New" w:hint="default"/>
+      </w:rPr>
+    </w:lvl>
+    <w:lvl w:ilvl="5" w:tplc="04100005" w:tentative="1">
+      <w:start w:val="1"/>
+      <w:numFmt w:val="bullet"/>
+      <w:lvlText w:val=""/>
+      <w:lvlJc w:val="left"/>
+      <w:pPr>
+        <w:ind w:left="5400" w:hanging="360"/>
+      </w:pPr>
+      <w:rPr>
+        <w:rFonts w:ascii="Wingdings" w:hAnsi="Wingdings" w:hint="default"/>
+      </w:rPr>
+    </w:lvl>
+    <w:lvl w:ilvl="6" w:tplc="04100001" w:tentative="1">
+      <w:start w:val="1"/>
+      <w:numFmt w:val="bullet"/>
+      <w:lvlText w:val=""/>
+      <w:lvlJc w:val="left"/>
+      <w:pPr>
+        <w:ind w:left="6120" w:hanging="360"/>
+      </w:pPr>
+      <w:rPr>
+        <w:rFonts w:ascii="Symbol" w:hAnsi="Symbol" w:hint="default"/>
+      </w:rPr>
+    </w:lvl>
+    <w:lvl w:ilvl="7" w:tplc="04100003" w:tentative="1">
+      <w:start w:val="1"/>
+      <w:numFmt w:val="bullet"/>
+      <w:lvlText w:val="o"/>
+      <w:lvlJc w:val="left"/>
+      <w:pPr>
+        <w:ind w:left="6840" w:hanging="360"/>
+      </w:pPr>
+      <w:rPr>
+        <w:rFonts w:ascii="Courier New" w:hAnsi="Courier New" w:cs="Courier New" w:hint="default"/>
+      </w:rPr>
+    </w:lvl>
+    <w:lvl w:ilvl="8" w:tplc="04100005" w:tentative="1">
+      <w:start w:val="1"/>
+      <w:numFmt w:val="bullet"/>
+      <w:lvlText w:val=""/>
+      <w:lvlJc w:val="left"/>
+      <w:pPr>
+        <w:ind w:left="7560" w:hanging="360"/>
+      </w:pPr>
+      <w:rPr>
+        <w:rFonts w:ascii="Wingdings" w:hAnsi="Wingdings" w:hint="default"/>
+      </w:rPr>
+    </w:lvl>
+  </w:abstractNum>
+  <w:abstractNum w:abstractNumId="24" w15:restartNumberingAfterBreak="0">
     <w:nsid w:val="51742829"/>
     <w:multiLevelType w:val="hybridMultilevel"/>
     <w:tmpl w:val="FC584854"/>
@@ -22782,7 +25190,7 @@
       </w:rPr>
     </w:lvl>
   </w:abstractNum>
-  <w:abstractNum w:abstractNumId="22" w15:restartNumberingAfterBreak="0">
+  <w:abstractNum w:abstractNumId="25" w15:restartNumberingAfterBreak="0">
     <w:nsid w:val="5AEB2872"/>
     <w:multiLevelType w:val="multilevel"/>
     <w:tmpl w:val="8E6AF728"/>
@@ -22931,7 +25339,7 @@
       </w:rPr>
     </w:lvl>
   </w:abstractNum>
-  <w:abstractNum w:abstractNumId="23" w15:restartNumberingAfterBreak="0">
+  <w:abstractNum w:abstractNumId="26" w15:restartNumberingAfterBreak="0">
     <w:nsid w:val="5C8702F1"/>
     <w:multiLevelType w:val="multilevel"/>
     <w:tmpl w:val="1ACA0CE0"/>
@@ -23044,7 +25452,7 @@
       </w:rPr>
     </w:lvl>
   </w:abstractNum>
-  <w:abstractNum w:abstractNumId="24" w15:restartNumberingAfterBreak="0">
+  <w:abstractNum w:abstractNumId="27" w15:restartNumberingAfterBreak="0">
     <w:nsid w:val="5EFC40C7"/>
     <w:multiLevelType w:val="multilevel"/>
     <w:tmpl w:val="B22A8844"/>
@@ -23193,7 +25601,7 @@
       </w:rPr>
     </w:lvl>
   </w:abstractNum>
-  <w:abstractNum w:abstractNumId="25" w15:restartNumberingAfterBreak="0">
+  <w:abstractNum w:abstractNumId="28" w15:restartNumberingAfterBreak="0">
     <w:nsid w:val="62AD4B29"/>
     <w:multiLevelType w:val="hybridMultilevel"/>
     <w:tmpl w:val="59CEABA6"/>
@@ -23306,7 +25714,7 @@
       </w:rPr>
     </w:lvl>
   </w:abstractNum>
-  <w:abstractNum w:abstractNumId="26" w15:restartNumberingAfterBreak="0">
+  <w:abstractNum w:abstractNumId="29" w15:restartNumberingAfterBreak="0">
     <w:nsid w:val="64D51341"/>
     <w:multiLevelType w:val="hybridMultilevel"/>
     <w:tmpl w:val="BA70D296"/>
@@ -23419,7 +25827,7 @@
       </w:rPr>
     </w:lvl>
   </w:abstractNum>
-  <w:abstractNum w:abstractNumId="27" w15:restartNumberingAfterBreak="0">
+  <w:abstractNum w:abstractNumId="30" w15:restartNumberingAfterBreak="0">
     <w:nsid w:val="6EA50CA1"/>
     <w:multiLevelType w:val="hybridMultilevel"/>
     <w:tmpl w:val="506CAC16"/>
@@ -23532,10 +25940,10 @@
       </w:rPr>
     </w:lvl>
   </w:abstractNum>
-  <w:abstractNum w:abstractNumId="28" w15:restartNumberingAfterBreak="0">
+  <w:abstractNum w:abstractNumId="31" w15:restartNumberingAfterBreak="0">
     <w:nsid w:val="726A278D"/>
     <w:multiLevelType w:val="hybridMultilevel"/>
-    <w:tmpl w:val="E72045B0"/>
+    <w:tmpl w:val="1C3213FA"/>
     <w:lvl w:ilvl="0" w:tplc="04100001">
       <w:start w:val="1"/>
       <w:numFmt w:val="bullet"/>
@@ -23645,7 +26053,7 @@
       </w:rPr>
     </w:lvl>
   </w:abstractNum>
-  <w:abstractNum w:abstractNumId="29" w15:restartNumberingAfterBreak="0">
+  <w:abstractNum w:abstractNumId="32" w15:restartNumberingAfterBreak="0">
     <w:nsid w:val="72DC33B9"/>
     <w:multiLevelType w:val="hybridMultilevel"/>
     <w:tmpl w:val="293436AE"/>
@@ -23758,7 +26166,7 @@
       </w:rPr>
     </w:lvl>
   </w:abstractNum>
-  <w:abstractNum w:abstractNumId="30" w15:restartNumberingAfterBreak="0">
+  <w:abstractNum w:abstractNumId="33" w15:restartNumberingAfterBreak="0">
     <w:nsid w:val="73C92659"/>
     <w:multiLevelType w:val="hybridMultilevel"/>
     <w:tmpl w:val="C3D8DF7E"/>
@@ -23871,7 +26279,7 @@
       </w:rPr>
     </w:lvl>
   </w:abstractNum>
-  <w:abstractNum w:abstractNumId="31" w15:restartNumberingAfterBreak="0">
+  <w:abstractNum w:abstractNumId="34" w15:restartNumberingAfterBreak="0">
     <w:nsid w:val="759E060C"/>
     <w:multiLevelType w:val="hybridMultilevel"/>
     <w:tmpl w:val="73D42D8E"/>
@@ -23984,7 +26392,7 @@
       </w:rPr>
     </w:lvl>
   </w:abstractNum>
-  <w:abstractNum w:abstractNumId="32" w15:restartNumberingAfterBreak="0">
+  <w:abstractNum w:abstractNumId="35" w15:restartNumberingAfterBreak="0">
     <w:nsid w:val="79866E83"/>
     <w:multiLevelType w:val="hybridMultilevel"/>
     <w:tmpl w:val="D242EF16"/>
@@ -24097,7 +26505,7 @@
       </w:rPr>
     </w:lvl>
   </w:abstractNum>
-  <w:abstractNum w:abstractNumId="33" w15:restartNumberingAfterBreak="0">
+  <w:abstractNum w:abstractNumId="36" w15:restartNumberingAfterBreak="0">
     <w:nsid w:val="7DC370F7"/>
     <w:multiLevelType w:val="multilevel"/>
     <w:tmpl w:val="0C0808DC"/>
@@ -24211,106 +26619,115 @@
     </w:lvl>
   </w:abstractNum>
   <w:num w:numId="1">
+    <w:abstractNumId w:val="19"/>
+  </w:num>
+  <w:num w:numId="2">
+    <w:abstractNumId w:val="26"/>
+  </w:num>
+  <w:num w:numId="3">
+    <w:abstractNumId w:val="22"/>
+  </w:num>
+  <w:num w:numId="4">
+    <w:abstractNumId w:val="7"/>
+  </w:num>
+  <w:num w:numId="5">
+    <w:abstractNumId w:val="28"/>
+  </w:num>
+  <w:num w:numId="6">
+    <w:abstractNumId w:val="14"/>
+  </w:num>
+  <w:num w:numId="7">
+    <w:abstractNumId w:val="32"/>
+  </w:num>
+  <w:num w:numId="8">
+    <w:abstractNumId w:val="15"/>
+  </w:num>
+  <w:num w:numId="9">
+    <w:abstractNumId w:val="10"/>
+  </w:num>
+  <w:num w:numId="10">
+    <w:abstractNumId w:val="9"/>
+  </w:num>
+  <w:num w:numId="11">
+    <w:abstractNumId w:val="33"/>
+  </w:num>
+  <w:num w:numId="12">
+    <w:abstractNumId w:val="12"/>
+  </w:num>
+  <w:num w:numId="13">
+    <w:abstractNumId w:val="3"/>
+  </w:num>
+  <w:num w:numId="14">
+    <w:abstractNumId w:val="29"/>
+  </w:num>
+  <w:num w:numId="15">
+    <w:abstractNumId w:val="34"/>
+  </w:num>
+  <w:num w:numId="16">
     <w:abstractNumId w:val="18"/>
   </w:num>
-  <w:num w:numId="2">
-    <w:abstractNumId w:val="23"/>
+  <w:num w:numId="17">
+    <w:abstractNumId w:val="35"/>
   </w:num>
-  <w:num w:numId="3">
-    <w:abstractNumId w:val="20"/>
+  <w:num w:numId="18">
+    <w:abstractNumId w:val="30"/>
   </w:num>
-  <w:num w:numId="4">
-    <w:abstractNumId w:val="6"/>
-  </w:num>
-  <w:num w:numId="5">
+  <w:num w:numId="19">
     <w:abstractNumId w:val="25"/>
   </w:num>
-  <w:num w:numId="6">
-    <w:abstractNumId w:val="13"/>
+  <w:num w:numId="20">
+    <w:abstractNumId w:val="31"/>
   </w:num>
-  <w:num w:numId="7">
-    <w:abstractNumId w:val="29"/>
+  <w:num w:numId="21">
+    <w:abstractNumId w:val="36"/>
   </w:num>
-  <w:num w:numId="8">
-    <w:abstractNumId w:val="14"/>
+  <w:num w:numId="22">
+    <w:abstractNumId w:val="27"/>
   </w:num>
-  <w:num w:numId="9">
-    <w:abstractNumId w:val="9"/>
+  <w:num w:numId="23">
+    <w:abstractNumId w:val="4"/>
   </w:num>
-  <w:num w:numId="10">
-    <w:abstractNumId w:val="8"/>
-  </w:num>
-  <w:num w:numId="11">
-    <w:abstractNumId w:val="30"/>
-  </w:num>
-  <w:num w:numId="12">
-    <w:abstractNumId w:val="11"/>
-  </w:num>
-  <w:num w:numId="13">
+  <w:num w:numId="24">
     <w:abstractNumId w:val="2"/>
   </w:num>
-  <w:num w:numId="14">
-    <w:abstractNumId w:val="26"/>
-  </w:num>
-  <w:num w:numId="15">
-    <w:abstractNumId w:val="31"/>
-  </w:num>
-  <w:num w:numId="16">
+  <w:num w:numId="25">
     <w:abstractNumId w:val="17"/>
   </w:num>
-  <w:num w:numId="17">
-    <w:abstractNumId w:val="32"/>
-  </w:num>
-  <w:num w:numId="18">
-    <w:abstractNumId w:val="27"/>
-  </w:num>
-  <w:num w:numId="19">
-    <w:abstractNumId w:val="22"/>
-  </w:num>
-  <w:num w:numId="20">
-    <w:abstractNumId w:val="28"/>
-  </w:num>
-  <w:num w:numId="21">
-    <w:abstractNumId w:val="33"/>
-  </w:num>
-  <w:num w:numId="22">
-    <w:abstractNumId w:val="24"/>
-  </w:num>
-  <w:num w:numId="23">
-    <w:abstractNumId w:val="3"/>
-  </w:num>
-  <w:num w:numId="24">
-    <w:abstractNumId w:val="1"/>
-  </w:num>
-  <w:num w:numId="25">
-    <w:abstractNumId w:val="16"/>
-  </w:num>
   <w:num w:numId="26">
-    <w:abstractNumId w:val="19"/>
+    <w:abstractNumId w:val="21"/>
   </w:num>
   <w:num w:numId="27">
-    <w:abstractNumId w:val="12"/>
+    <w:abstractNumId w:val="13"/>
   </w:num>
   <w:num w:numId="28">
     <w:abstractNumId w:val="0"/>
   </w:num>
   <w:num w:numId="29">
-    <w:abstractNumId w:val="10"/>
+    <w:abstractNumId w:val="11"/>
   </w:num>
   <w:num w:numId="30">
-    <w:abstractNumId w:val="7"/>
+    <w:abstractNumId w:val="8"/>
   </w:num>
   <w:num w:numId="31">
-    <w:abstractNumId w:val="21"/>
+    <w:abstractNumId w:val="24"/>
   </w:num>
   <w:num w:numId="32">
+    <w:abstractNumId w:val="6"/>
+  </w:num>
+  <w:num w:numId="33">
+    <w:abstractNumId w:val="16"/>
+  </w:num>
+  <w:num w:numId="34">
     <w:abstractNumId w:val="5"/>
   </w:num>
-  <w:num w:numId="33">
-    <w:abstractNumId w:val="15"/>
+  <w:num w:numId="35">
+    <w:abstractNumId w:val="20"/>
   </w:num>
-  <w:num w:numId="34">
-    <w:abstractNumId w:val="4"/>
+  <w:num w:numId="36">
+    <w:abstractNumId w:val="1"/>
+  </w:num>
+  <w:num w:numId="37">
+    <w:abstractNumId w:val="23"/>
   </w:num>
 </w:numbering>
 </file>
@@ -24756,9 +27173,33 @@
       <w:szCs w:val="26"/>
     </w:rPr>
   </w:style>
+  <w:style w:type="paragraph" w:styleId="Titolo3">
+    <w:name w:val="heading 3"/>
+    <w:basedOn w:val="Normale"/>
+    <w:next w:val="Normale"/>
+    <w:link w:val="Titolo3Carattere"/>
+    <w:uiPriority w:val="9"/>
+    <w:semiHidden/>
+    <w:unhideWhenUsed/>
+    <w:qFormat/>
+    <w:rsid w:val="006A0CB3"/>
+    <w:pPr>
+      <w:keepNext/>
+      <w:keepLines/>
+      <w:spacing w:before="40" w:after="0"/>
+      <w:outlineLvl w:val="2"/>
+    </w:pPr>
+    <w:rPr>
+      <w:rFonts w:asciiTheme="majorHAnsi" w:eastAsiaTheme="majorEastAsia" w:hAnsiTheme="majorHAnsi" w:cstheme="majorBidi"/>
+      <w:color w:val="1F3763" w:themeColor="accent1" w:themeShade="7F"/>
+      <w:sz w:val="24"/>
+      <w:szCs w:val="24"/>
+    </w:rPr>
+  </w:style>
   <w:style w:type="character" w:default="1" w:styleId="Carpredefinitoparagrafo">
     <w:name w:val="Default Paragraph Font"/>
     <w:uiPriority w:val="1"/>
+    <w:semiHidden/>
     <w:unhideWhenUsed/>
   </w:style>
   <w:style w:type="table" w:default="1" w:styleId="Tabellanormale">
@@ -25058,6 +27499,20 @@
       <w:szCs w:val="18"/>
     </w:rPr>
   </w:style>
+  <w:style w:type="character" w:customStyle="1" w:styleId="Titolo3Carattere">
+    <w:name w:val="Titolo 3 Carattere"/>
+    <w:basedOn w:val="Carpredefinitoparagrafo"/>
+    <w:link w:val="Titolo3"/>
+    <w:uiPriority w:val="9"/>
+    <w:semiHidden/>
+    <w:rsid w:val="006A0CB3"/>
+    <w:rPr>
+      <w:rFonts w:asciiTheme="majorHAnsi" w:eastAsiaTheme="majorEastAsia" w:hAnsiTheme="majorHAnsi" w:cstheme="majorBidi"/>
+      <w:color w:val="1F3763" w:themeColor="accent1" w:themeShade="7F"/>
+      <w:sz w:val="24"/>
+      <w:szCs w:val="24"/>
+    </w:rPr>
+  </w:style>
 </w:styles>
 </file>
 
@@ -25327,7 +27782,7 @@
 </file>
 
 <file path=customXml/itemProps1.xml><?xml version="1.0" encoding="utf-8"?>
-<ds:datastoreItem xmlns:ds="http://schemas.openxmlformats.org/officeDocument/2006/customXml" ds:itemID="{CE52FD05-807A-4921-9BB9-0BBF3E6EECDB}">
+<ds:datastoreItem xmlns:ds="http://schemas.openxmlformats.org/officeDocument/2006/customXml" ds:itemID="{C626D7E9-D517-46D4-904A-84DAF64A0F4F}">
   <ds:schemaRefs>
     <ds:schemaRef ds:uri="http://schemas.openxmlformats.org/officeDocument/2006/bibliography"/>
   </ds:schemaRefs>

</xml_diff>